<commit_message>
projekt C mangler vist kun konklu nu
</commit_message>
<xml_diff>
--- a/Miniprojekt C/MINIPROJEKT.docx
+++ b/Miniprojekt C/MINIPROJEKT.docx
@@ -125,7 +125,7 @@
                               <w:txbxContent>
                                 <w:p>
                                   <w:pPr>
-                                    <w:pStyle w:val="Ingenafstand"/>
+                                    <w:pStyle w:val="NoSpacing"/>
                                     <w:spacing w:before="120"/>
                                     <w:jc w:val="center"/>
                                     <w:rPr>
@@ -141,7 +141,7 @@
                                 </w:p>
                                 <w:p>
                                   <w:pPr>
-                                    <w:pStyle w:val="Ingenafstand"/>
+                                    <w:pStyle w:val="NoSpacing"/>
                                     <w:spacing w:before="120"/>
                                     <w:jc w:val="center"/>
                                     <w:rPr>
@@ -157,7 +157,7 @@
                                 </w:p>
                                 <w:p>
                                   <w:pPr>
-                                    <w:pStyle w:val="Ingenafstand"/>
+                                    <w:pStyle w:val="NoSpacing"/>
                                     <w:spacing w:before="120"/>
                                     <w:jc w:val="center"/>
                                     <w:rPr>
@@ -173,7 +173,7 @@
                                 </w:p>
                                 <w:p>
                                   <w:pPr>
-                                    <w:pStyle w:val="Ingenafstand"/>
+                                    <w:pStyle w:val="NoSpacing"/>
                                     <w:spacing w:before="120"/>
                                     <w:jc w:val="center"/>
                                     <w:rPr>
@@ -189,7 +189,7 @@
                                 </w:p>
                                 <w:p>
                                   <w:pPr>
-                                    <w:pStyle w:val="Ingenafstand"/>
+                                    <w:pStyle w:val="NoSpacing"/>
                                     <w:spacing w:before="120"/>
                                     <w:jc w:val="center"/>
                                     <w:rPr>
@@ -266,7 +266,7 @@
                                   <w:sdtContent>
                                     <w:p>
                                       <w:pPr>
-                                        <w:pStyle w:val="Ingenafstand"/>
+                                        <w:pStyle w:val="NoSpacing"/>
                                         <w:jc w:val="center"/>
                                         <w:rPr>
                                           <w:rFonts w:asciiTheme="majorHAnsi" w:eastAsiaTheme="majorEastAsia" w:hAnsiTheme="majorHAnsi" w:cstheme="majorBidi"/>
@@ -490,7 +490,7 @@
       <w:sdtContent>
         <w:p>
           <w:pPr>
-            <w:pStyle w:val="Overskrift"/>
+            <w:pStyle w:val="TOCHeading"/>
           </w:pPr>
           <w:r>
             <w:t>Indhold</w:t>
@@ -498,7 +498,7 @@
         </w:p>
         <w:p>
           <w:pPr>
-            <w:pStyle w:val="Indholdsfortegnelse1"/>
+            <w:pStyle w:val="TOC1"/>
             <w:tabs>
               <w:tab w:val="right" w:leader="dot" w:pos="9628"/>
             </w:tabs>
@@ -517,7 +517,7 @@
           <w:r>
             <w:fldChar w:fldCharType="separate"/>
           </w:r>
-          <w:hyperlink w:anchor="_Toc450821514" w:history="1">
+          <w:hyperlink w:anchor="_Toc450823516" w:history="1">
             <w:r>
               <w:rPr>
                 <w:rStyle w:val="Hyperlink"/>
@@ -544,7 +544,7 @@
                 <w:noProof/>
                 <w:webHidden/>
               </w:rPr>
-              <w:instrText xml:space="preserve"> PAGEREF _Toc450821514 \h </w:instrText>
+              <w:instrText xml:space="preserve"> PAGEREF _Toc450823516 \h </w:instrText>
             </w:r>
             <w:r>
               <w:rPr>
@@ -577,7 +577,7 @@
         </w:p>
         <w:p>
           <w:pPr>
-            <w:pStyle w:val="Indholdsfortegnelse1"/>
+            <w:pStyle w:val="TOC1"/>
             <w:tabs>
               <w:tab w:val="right" w:leader="dot" w:pos="9628"/>
             </w:tabs>
@@ -587,7 +587,7 @@
               <w:lang w:eastAsia="da-DK"/>
             </w:rPr>
           </w:pPr>
-          <w:hyperlink w:anchor="_Toc450821515" w:history="1">
+          <w:hyperlink w:anchor="_Toc450823517" w:history="1">
             <w:r>
               <w:rPr>
                 <w:rStyle w:val="Hyperlink"/>
@@ -614,7 +614,7 @@
                 <w:noProof/>
                 <w:webHidden/>
               </w:rPr>
-              <w:instrText xml:space="preserve"> PAGEREF _Toc450821515 \h </w:instrText>
+              <w:instrText xml:space="preserve"> PAGEREF _Toc450823517 \h </w:instrText>
             </w:r>
             <w:r>
               <w:rPr>
@@ -647,7 +647,7 @@
         </w:p>
         <w:p>
           <w:pPr>
-            <w:pStyle w:val="Indholdsfortegnelse1"/>
+            <w:pStyle w:val="TOC1"/>
             <w:tabs>
               <w:tab w:val="right" w:leader="dot" w:pos="9628"/>
             </w:tabs>
@@ -657,7 +657,7 @@
               <w:lang w:eastAsia="da-DK"/>
             </w:rPr>
           </w:pPr>
-          <w:hyperlink w:anchor="_Toc450821516" w:history="1">
+          <w:hyperlink w:anchor="_Toc450823518" w:history="1">
             <w:r>
               <w:rPr>
                 <w:rStyle w:val="Hyperlink"/>
@@ -684,7 +684,7 @@
                 <w:noProof/>
                 <w:webHidden/>
               </w:rPr>
-              <w:instrText xml:space="preserve"> PAGEREF _Toc450821516 \h </w:instrText>
+              <w:instrText xml:space="preserve"> PAGEREF _Toc450823518 \h </w:instrText>
             </w:r>
             <w:r>
               <w:rPr>
@@ -717,7 +717,7 @@
         </w:p>
         <w:p>
           <w:pPr>
-            <w:pStyle w:val="Indholdsfortegnelse2"/>
+            <w:pStyle w:val="TOC2"/>
             <w:tabs>
               <w:tab w:val="right" w:leader="dot" w:pos="9628"/>
             </w:tabs>
@@ -727,7 +727,7 @@
               <w:lang w:eastAsia="da-DK"/>
             </w:rPr>
           </w:pPr>
-          <w:hyperlink w:anchor="_Toc450821517" w:history="1">
+          <w:hyperlink w:anchor="_Toc450823519" w:history="1">
             <w:r>
               <w:rPr>
                 <w:rStyle w:val="Hyperlink"/>
@@ -754,7 +754,7 @@
                 <w:noProof/>
                 <w:webHidden/>
               </w:rPr>
-              <w:instrText xml:space="preserve"> PAGEREF _Toc450821517 \h </w:instrText>
+              <w:instrText xml:space="preserve"> PAGEREF _Toc450823519 \h </w:instrText>
             </w:r>
             <w:r>
               <w:rPr>
@@ -787,7 +787,7 @@
         </w:p>
         <w:p>
           <w:pPr>
-            <w:pStyle w:val="Indholdsfortegnelse2"/>
+            <w:pStyle w:val="TOC2"/>
             <w:tabs>
               <w:tab w:val="right" w:leader="dot" w:pos="9628"/>
             </w:tabs>
@@ -797,7 +797,7 @@
               <w:lang w:eastAsia="da-DK"/>
             </w:rPr>
           </w:pPr>
-          <w:hyperlink w:anchor="_Toc450821518" w:history="1">
+          <w:hyperlink w:anchor="_Toc450823520" w:history="1">
             <w:r>
               <w:rPr>
                 <w:rStyle w:val="Hyperlink"/>
@@ -824,7 +824,7 @@
                 <w:noProof/>
                 <w:webHidden/>
               </w:rPr>
-              <w:instrText xml:space="preserve"> PAGEREF _Toc450821518 \h </w:instrText>
+              <w:instrText xml:space="preserve"> PAGEREF _Toc450823520 \h </w:instrText>
             </w:r>
             <w:r>
               <w:rPr>
@@ -857,75 +857,7 @@
         </w:p>
         <w:p>
           <w:pPr>
-            <w:pStyle w:val="Indholdsfortegnelse3"/>
-            <w:tabs>
-              <w:tab w:val="right" w:leader="dot" w:pos="9628"/>
-            </w:tabs>
-            <w:rPr>
-              <w:noProof/>
-            </w:rPr>
-          </w:pPr>
-          <w:hyperlink w:anchor="_Toc450821519" w:history="1">
-            <w:r>
-              <w:rPr>
-                <w:rStyle w:val="Hyperlink"/>
-                <w:noProof/>
-              </w:rPr>
-              <w:t>Kode til ekko-funktion</w:t>
-            </w:r>
-            <w:r>
-              <w:rPr>
-                <w:noProof/>
-                <w:webHidden/>
-              </w:rPr>
-              <w:tab/>
-            </w:r>
-            <w:r>
-              <w:rPr>
-                <w:noProof/>
-                <w:webHidden/>
-              </w:rPr>
-              <w:fldChar w:fldCharType="begin"/>
-            </w:r>
-            <w:r>
-              <w:rPr>
-                <w:noProof/>
-                <w:webHidden/>
-              </w:rPr>
-              <w:instrText xml:space="preserve"> PAGEREF _Toc450821519 \h </w:instrText>
-            </w:r>
-            <w:r>
-              <w:rPr>
-                <w:noProof/>
-                <w:webHidden/>
-              </w:rPr>
-            </w:r>
-            <w:r>
-              <w:rPr>
-                <w:noProof/>
-                <w:webHidden/>
-              </w:rPr>
-              <w:fldChar w:fldCharType="separate"/>
-            </w:r>
-            <w:r>
-              <w:rPr>
-                <w:noProof/>
-                <w:webHidden/>
-              </w:rPr>
-              <w:t>8</w:t>
-            </w:r>
-            <w:r>
-              <w:rPr>
-                <w:noProof/>
-                <w:webHidden/>
-              </w:rPr>
-              <w:fldChar w:fldCharType="end"/>
-            </w:r>
-          </w:hyperlink>
-        </w:p>
-        <w:p>
-          <w:pPr>
-            <w:pStyle w:val="Indholdsfortegnelse2"/>
+            <w:pStyle w:val="TOC3"/>
             <w:tabs>
               <w:tab w:val="right" w:leader="dot" w:pos="9628"/>
             </w:tabs>
@@ -935,13 +867,13 @@
               <w:lang w:eastAsia="da-DK"/>
             </w:rPr>
           </w:pPr>
-          <w:hyperlink w:anchor="_Toc450821520" w:history="1">
+          <w:hyperlink w:anchor="_Toc450823521" w:history="1">
             <w:r>
               <w:rPr>
                 <w:rStyle w:val="Hyperlink"/>
                 <w:noProof/>
               </w:rPr>
-              <w:t>Chorus</w:t>
+              <w:t>Kode til ekko-funktion</w:t>
             </w:r>
             <w:r>
               <w:rPr>
@@ -962,7 +894,7 @@
                 <w:noProof/>
                 <w:webHidden/>
               </w:rPr>
-              <w:instrText xml:space="preserve"> PAGEREF _Toc450821520 \h </w:instrText>
+              <w:instrText xml:space="preserve"> PAGEREF _Toc450823521 \h </w:instrText>
             </w:r>
             <w:r>
               <w:rPr>
@@ -982,7 +914,7 @@
                 <w:noProof/>
                 <w:webHidden/>
               </w:rPr>
-              <w:t>9</w:t>
+              <w:t>8</w:t>
             </w:r>
             <w:r>
               <w:rPr>
@@ -995,75 +927,7 @@
         </w:p>
         <w:p>
           <w:pPr>
-            <w:pStyle w:val="Indholdsfortegnelse3"/>
-            <w:tabs>
-              <w:tab w:val="right" w:leader="dot" w:pos="9628"/>
-            </w:tabs>
-            <w:rPr>
-              <w:noProof/>
-            </w:rPr>
-          </w:pPr>
-          <w:hyperlink w:anchor="_Toc450821521" w:history="1">
-            <w:r>
-              <w:rPr>
-                <w:rStyle w:val="Hyperlink"/>
-                <w:noProof/>
-              </w:rPr>
-              <w:t>Kode til chorus effekt</w:t>
-            </w:r>
-            <w:r>
-              <w:rPr>
-                <w:noProof/>
-                <w:webHidden/>
-              </w:rPr>
-              <w:tab/>
-            </w:r>
-            <w:r>
-              <w:rPr>
-                <w:noProof/>
-                <w:webHidden/>
-              </w:rPr>
-              <w:fldChar w:fldCharType="begin"/>
-            </w:r>
-            <w:r>
-              <w:rPr>
-                <w:noProof/>
-                <w:webHidden/>
-              </w:rPr>
-              <w:instrText xml:space="preserve"> PAGEREF _Toc450821521 \h </w:instrText>
-            </w:r>
-            <w:r>
-              <w:rPr>
-                <w:noProof/>
-                <w:webHidden/>
-              </w:rPr>
-            </w:r>
-            <w:r>
-              <w:rPr>
-                <w:noProof/>
-                <w:webHidden/>
-              </w:rPr>
-              <w:fldChar w:fldCharType="separate"/>
-            </w:r>
-            <w:r>
-              <w:rPr>
-                <w:noProof/>
-                <w:webHidden/>
-              </w:rPr>
-              <w:t>11</w:t>
-            </w:r>
-            <w:r>
-              <w:rPr>
-                <w:noProof/>
-                <w:webHidden/>
-              </w:rPr>
-              <w:fldChar w:fldCharType="end"/>
-            </w:r>
-          </w:hyperlink>
-        </w:p>
-        <w:p>
-          <w:pPr>
-            <w:pStyle w:val="Indholdsfortegnelse2"/>
+            <w:pStyle w:val="TOC2"/>
             <w:tabs>
               <w:tab w:val="right" w:leader="dot" w:pos="9628"/>
             </w:tabs>
@@ -1073,13 +937,13 @@
               <w:lang w:eastAsia="da-DK"/>
             </w:rPr>
           </w:pPr>
-          <w:hyperlink w:anchor="_Toc450821522" w:history="1">
+          <w:hyperlink w:anchor="_Toc450823522" w:history="1">
             <w:r>
               <w:rPr>
                 <w:rStyle w:val="Hyperlink"/>
                 <w:noProof/>
               </w:rPr>
-              <w:t>Volumen</w:t>
+              <w:t>Chorus</w:t>
             </w:r>
             <w:r>
               <w:rPr>
@@ -1100,7 +964,7 @@
                 <w:noProof/>
                 <w:webHidden/>
               </w:rPr>
-              <w:instrText xml:space="preserve"> PAGEREF _Toc450821522 \h </w:instrText>
+              <w:instrText xml:space="preserve"> PAGEREF _Toc450823522 \h </w:instrText>
             </w:r>
             <w:r>
               <w:rPr>
@@ -1120,7 +984,7 @@
                 <w:noProof/>
                 <w:webHidden/>
               </w:rPr>
-              <w:t>12</w:t>
+              <w:t>9</w:t>
             </w:r>
             <w:r>
               <w:rPr>
@@ -1133,7 +997,7 @@
         </w:p>
         <w:p>
           <w:pPr>
-            <w:pStyle w:val="Indholdsfortegnelse1"/>
+            <w:pStyle w:val="TOC3"/>
             <w:tabs>
               <w:tab w:val="right" w:leader="dot" w:pos="9628"/>
             </w:tabs>
@@ -1143,13 +1007,13 @@
               <w:lang w:eastAsia="da-DK"/>
             </w:rPr>
           </w:pPr>
-          <w:hyperlink w:anchor="_Toc450821523" w:history="1">
+          <w:hyperlink w:anchor="_Toc450823523" w:history="1">
             <w:r>
               <w:rPr>
                 <w:rStyle w:val="Hyperlink"/>
                 <w:noProof/>
               </w:rPr>
-              <w:t>Lydmixer implementering og eksempel på brug</w:t>
+              <w:t>Kode til chorus effekt</w:t>
             </w:r>
             <w:r>
               <w:rPr>
@@ -1170,7 +1034,7 @@
                 <w:noProof/>
                 <w:webHidden/>
               </w:rPr>
-              <w:instrText xml:space="preserve"> PAGEREF _Toc450821523 \h </w:instrText>
+              <w:instrText xml:space="preserve"> PAGEREF _Toc450823523 \h </w:instrText>
             </w:r>
             <w:r>
               <w:rPr>
@@ -1190,7 +1054,7 @@
                 <w:noProof/>
                 <w:webHidden/>
               </w:rPr>
-              <w:t>13</w:t>
+              <w:t>11</w:t>
             </w:r>
             <w:r>
               <w:rPr>
@@ -1203,7 +1067,7 @@
         </w:p>
         <w:p>
           <w:pPr>
-            <w:pStyle w:val="Indholdsfortegnelse1"/>
+            <w:pStyle w:val="TOC2"/>
             <w:tabs>
               <w:tab w:val="right" w:leader="dot" w:pos="9628"/>
             </w:tabs>
@@ -1213,12 +1077,152 @@
               <w:lang w:eastAsia="da-DK"/>
             </w:rPr>
           </w:pPr>
-          <w:hyperlink w:anchor="_Toc450821524" w:history="1">
+          <w:hyperlink w:anchor="_Toc450823524" w:history="1">
             <w:r>
               <w:rPr>
                 <w:rStyle w:val="Hyperlink"/>
                 <w:noProof/>
               </w:rPr>
+              <w:t>Volumen</w:t>
+            </w:r>
+            <w:r>
+              <w:rPr>
+                <w:noProof/>
+                <w:webHidden/>
+              </w:rPr>
+              <w:tab/>
+            </w:r>
+            <w:r>
+              <w:rPr>
+                <w:noProof/>
+                <w:webHidden/>
+              </w:rPr>
+              <w:fldChar w:fldCharType="begin"/>
+            </w:r>
+            <w:r>
+              <w:rPr>
+                <w:noProof/>
+                <w:webHidden/>
+              </w:rPr>
+              <w:instrText xml:space="preserve"> PAGEREF _Toc450823524 \h </w:instrText>
+            </w:r>
+            <w:r>
+              <w:rPr>
+                <w:noProof/>
+                <w:webHidden/>
+              </w:rPr>
+            </w:r>
+            <w:r>
+              <w:rPr>
+                <w:noProof/>
+                <w:webHidden/>
+              </w:rPr>
+              <w:fldChar w:fldCharType="separate"/>
+            </w:r>
+            <w:r>
+              <w:rPr>
+                <w:noProof/>
+                <w:webHidden/>
+              </w:rPr>
+              <w:t>12</w:t>
+            </w:r>
+            <w:r>
+              <w:rPr>
+                <w:noProof/>
+                <w:webHidden/>
+              </w:rPr>
+              <w:fldChar w:fldCharType="end"/>
+            </w:r>
+          </w:hyperlink>
+        </w:p>
+        <w:p>
+          <w:pPr>
+            <w:pStyle w:val="TOC1"/>
+            <w:tabs>
+              <w:tab w:val="right" w:leader="dot" w:pos="9628"/>
+            </w:tabs>
+            <w:rPr>
+              <w:rFonts w:eastAsiaTheme="minorEastAsia"/>
+              <w:noProof/>
+              <w:lang w:eastAsia="da-DK"/>
+            </w:rPr>
+          </w:pPr>
+          <w:hyperlink w:anchor="_Toc450823525" w:history="1">
+            <w:r>
+              <w:rPr>
+                <w:rStyle w:val="Hyperlink"/>
+                <w:noProof/>
+              </w:rPr>
+              <w:t>Lydmixer implementering og eksempel på brug</w:t>
+            </w:r>
+            <w:r>
+              <w:rPr>
+                <w:noProof/>
+                <w:webHidden/>
+              </w:rPr>
+              <w:tab/>
+            </w:r>
+            <w:r>
+              <w:rPr>
+                <w:noProof/>
+                <w:webHidden/>
+              </w:rPr>
+              <w:fldChar w:fldCharType="begin"/>
+            </w:r>
+            <w:r>
+              <w:rPr>
+                <w:noProof/>
+                <w:webHidden/>
+              </w:rPr>
+              <w:instrText xml:space="preserve"> PAGEREF _Toc450823525 \h </w:instrText>
+            </w:r>
+            <w:r>
+              <w:rPr>
+                <w:noProof/>
+                <w:webHidden/>
+              </w:rPr>
+            </w:r>
+            <w:r>
+              <w:rPr>
+                <w:noProof/>
+                <w:webHidden/>
+              </w:rPr>
+              <w:fldChar w:fldCharType="separate"/>
+            </w:r>
+            <w:r>
+              <w:rPr>
+                <w:noProof/>
+                <w:webHidden/>
+              </w:rPr>
+              <w:t>13</w:t>
+            </w:r>
+            <w:r>
+              <w:rPr>
+                <w:noProof/>
+                <w:webHidden/>
+              </w:rPr>
+              <w:fldChar w:fldCharType="end"/>
+            </w:r>
+          </w:hyperlink>
+        </w:p>
+        <w:p>
+          <w:pPr>
+            <w:pStyle w:val="TOC1"/>
+            <w:tabs>
+              <w:tab w:val="right" w:leader="dot" w:pos="9628"/>
+            </w:tabs>
+            <w:rPr>
+              <w:rFonts w:eastAsiaTheme="minorEastAsia"/>
+              <w:noProof/>
+              <w:lang w:eastAsia="da-DK"/>
+            </w:rPr>
+          </w:pPr>
+          <w:hyperlink w:anchor="_Toc450823526" w:history="1">
+            <w:r>
+              <w:rPr>
+                <w:rStyle w:val="Hyperlink"/>
+                <w:noProof/>
+              </w:rPr>
               <w:t>Diskussion/Konklusion</w:t>
             </w:r>
             <w:r>
@@ -1240,7 +1244,7 @@
                 <w:noProof/>
                 <w:webHidden/>
               </w:rPr>
-              <w:instrText xml:space="preserve"> PAGEREF _Toc450821524 \h </w:instrText>
+              <w:instrText xml:space="preserve"> PAGEREF _Toc450823526 \h </w:instrText>
             </w:r>
             <w:r>
               <w:rPr>
@@ -1284,119 +1288,94 @@
     </w:sdt>
     <w:p>
       <w:pPr>
-        <w:pStyle w:val="Overskrift1"/>
-      </w:pPr>
-    </w:p>
-    <w:p>
-      <w:pPr>
-        <w:pStyle w:val="Overskrift1"/>
-      </w:pPr>
-      <w:bookmarkStart w:id="0" w:name="_Toc450821514"/>
+        <w:pStyle w:val="Heading1"/>
+      </w:pPr>
+    </w:p>
+    <w:p>
+      <w:pPr>
+        <w:pStyle w:val="Heading1"/>
+      </w:pPr>
+      <w:bookmarkStart w:id="0" w:name="_Toc450823516"/>
       <w:r>
         <w:t>Indledning</w:t>
       </w:r>
-      <w:bookmarkStart w:id="1" w:name="_GoBack"/>
       <w:bookmarkEnd w:id="0"/>
+    </w:p>
+    <w:p>
+      <w:r>
+        <w:t xml:space="preserve">I dette miniprojekt har vi implementeret en lydmixer som har en række funktionaliter. </w:t>
+      </w:r>
+      <w:r>
+        <w:t xml:space="preserve">Denne lydmixer </w:t>
+      </w:r>
+      <w:r>
+        <w:t>har en equalizer som lader os</w:t>
+      </w:r>
+      <w:r>
+        <w:t xml:space="preserve"> booste og/eller dæmpe forskellige frekvensbå</w:t>
+      </w:r>
+      <w:r>
+        <w:t xml:space="preserve">nd i et vilkårligt stykke musik. </w:t>
+      </w:r>
+      <w:r>
+        <w:t xml:space="preserve">Desuden skal det være muligt at kunne sætte ekko på musikstykket samt et chorus. Til slut skal det også være muligt at quantitize musikstykket, </w:t>
+      </w:r>
+      <w:r>
+        <w:t xml:space="preserve">så man kan sænke lydkvaliteten ved at manipulere bit-raten, hvilket </w:t>
+      </w:r>
+      <w:r>
+        <w:t xml:space="preserve">også </w:t>
+      </w:r>
+      <w:r>
+        <w:t>resulterer i en distortion-agtig effekt.</w:t>
+      </w:r>
+    </w:p>
+    <w:p>
+      <w:r>
+        <w:t>Rapporten beskriver noget af teorien bag, hvordan det er implementeret, og noget test af lydmixeren.</w:t>
+      </w:r>
+    </w:p>
+    <w:p/>
+    <w:p>
+      <w:pPr>
+        <w:rPr>
+          <w:rFonts w:asciiTheme="majorHAnsi" w:eastAsiaTheme="majorEastAsia" w:hAnsiTheme="majorHAnsi" w:cstheme="majorBidi"/>
+          <w:color w:val="2E74B5" w:themeColor="accent1" w:themeShade="BF"/>
+          <w:sz w:val="32"/>
+          <w:szCs w:val="32"/>
+        </w:rPr>
+      </w:pPr>
+      <w:bookmarkStart w:id="1" w:name="_Toc450823518"/>
+      <w:r>
+        <w:br w:type="page"/>
+      </w:r>
+    </w:p>
+    <w:p>
+      <w:pPr>
+        <w:pStyle w:val="Heading1"/>
+      </w:pPr>
+      <w:r>
+        <w:lastRenderedPageBreak/>
+        <w:t>Design</w:t>
+      </w:r>
+      <w:r>
+        <w:t xml:space="preserve"> og implementering</w:t>
+      </w:r>
       <w:bookmarkEnd w:id="1"/>
     </w:p>
     <w:p>
-      <w:r>
-        <w:t xml:space="preserve">I dette miniprojekt har vi forsøgt med at bygge videre på vores equalizer fra miniprojekt B, til en lydmixer. Denne lydmixer skal som før have muligheden for at </w:t>
-      </w:r>
-      <w:proofErr w:type="spellStart"/>
-      <w:r>
-        <w:t>booste</w:t>
-      </w:r>
-      <w:proofErr w:type="spellEnd"/>
-      <w:r>
-        <w:t xml:space="preserve"> og/eller dæmpe forskellige frekvensbånd i et vilkårligt stykke musik igennem en equalizer. Desuden skal det være muligt at kunne sætte ekko på musikstykket samt et </w:t>
-      </w:r>
-      <w:proofErr w:type="spellStart"/>
-      <w:r>
-        <w:t>chorus</w:t>
-      </w:r>
-      <w:proofErr w:type="spellEnd"/>
-      <w:r>
-        <w:t xml:space="preserve">. Til slut skal det også være muligt at </w:t>
-      </w:r>
-      <w:proofErr w:type="spellStart"/>
-      <w:r>
-        <w:t>quantitize</w:t>
-      </w:r>
-      <w:proofErr w:type="spellEnd"/>
-      <w:r>
-        <w:t xml:space="preserve"> musikstykket, </w:t>
-      </w:r>
-      <w:r>
-        <w:t xml:space="preserve">så man kan sænke lydkvaliteten ved at manipulere bit-raten, hvilket resulterer i en </w:t>
-      </w:r>
-      <w:proofErr w:type="spellStart"/>
-      <w:r>
-        <w:t>distortion-agtig</w:t>
-      </w:r>
-      <w:proofErr w:type="spellEnd"/>
-      <w:r>
-        <w:t xml:space="preserve"> effekt.</w:t>
-      </w:r>
-    </w:p>
-    <w:p>
-      <w:r>
-        <w:t>I denne rapport vil vi lave analyse på et musikstykke og se hvilken effekt lydmixeren har på det musikstykke.</w:t>
-      </w:r>
-    </w:p>
-    <w:p/>
-    <w:p>
-      <w:pPr>
-        <w:pStyle w:val="Overskrift1"/>
-      </w:pPr>
-      <w:bookmarkStart w:id="2" w:name="_Toc450821515"/>
-      <w:r>
-        <w:t>Teori</w:t>
+      <w:pPr>
+        <w:pStyle w:val="Heading2"/>
+      </w:pPr>
+      <w:bookmarkStart w:id="2" w:name="_Toc450823519"/>
+      <w:r>
+        <w:t>Quantizer</w:t>
       </w:r>
       <w:bookmarkEnd w:id="2"/>
     </w:p>
-    <w:p/>
-    <w:p>
-      <w:pPr>
-        <w:pStyle w:val="Overskrift1"/>
-      </w:pPr>
-      <w:bookmarkStart w:id="3" w:name="_Toc450821516"/>
-      <w:r>
-        <w:t>Design</w:t>
-      </w:r>
-      <w:r>
-        <w:t xml:space="preserve"> og implementering</w:t>
-      </w:r>
-      <w:bookmarkEnd w:id="3"/>
-    </w:p>
-    <w:p>
-      <w:pPr>
-        <w:pStyle w:val="Overskrift2"/>
-      </w:pPr>
-      <w:bookmarkStart w:id="4" w:name="_Toc450821517"/>
-      <w:proofErr w:type="spellStart"/>
-      <w:r>
-        <w:t>Quantizer</w:t>
-      </w:r>
-      <w:bookmarkEnd w:id="4"/>
-      <w:proofErr w:type="spellEnd"/>
-    </w:p>
-    <w:p>
-      <w:proofErr w:type="spellStart"/>
-      <w:r>
-        <w:t>Quantizer</w:t>
-      </w:r>
-      <w:proofErr w:type="spellEnd"/>
-      <w:r>
-        <w:t xml:space="preserve"> funktionen i </w:t>
-      </w:r>
-      <w:proofErr w:type="spellStart"/>
-      <w:r>
-        <w:t>remixeren</w:t>
-      </w:r>
-      <w:proofErr w:type="spellEnd"/>
-      <w:r>
-        <w:t>, har til opgave at stille på lydkvaliteten. Det er muligt at indsætte et signal der afspiller lyd ved 16bit, og reducere det til f.eks. 8bit. Dette vil resultere i en nedsat kvalitet ved afspilning af den givne lydfil, man skal dog havde en lav bit, for at høre betydelig forskel. Det er dog ikke muligt at ændre f.eks. et 16bit signal til 32bit.</w:t>
+    <w:p>
+      <w:r>
+        <w:t>Quantizer funktionen i remixeren, har til opgave at stille på lydkvaliteten. Det er muligt at indsætte et signal der afspiller lyd ved 16bit, og reducere det til f.eks. 8bit. Dette vil resultere i en nedsat kvalitet ved afspilning af den givne lydfil, man skal dog havde en lav bit, for at høre betydelig forskel. Det er dog ikke muligt at ændre f.eks. et 16bit signal til 32bit.</w:t>
       </w:r>
     </w:p>
     <w:p>
@@ -1437,7 +1416,6 @@
           <w:noProof/>
           <w:lang w:eastAsia="da-DK"/>
         </w:rPr>
-        <w:lastRenderedPageBreak/>
         <w:drawing>
           <wp:inline distT="0" distB="0" distL="0" distR="0" wp14:anchorId="7775D6B6" wp14:editId="7EBAF0D6">
             <wp:extent cx="3725615" cy="3055620"/>
@@ -1493,21 +1471,40 @@
     </w:p>
     <w:p>
       <w:pPr>
-        <w:pStyle w:val="Billedtekst"/>
-      </w:pPr>
-      <w:bookmarkStart w:id="5" w:name="_Ref450651638"/>
+        <w:pStyle w:val="Caption"/>
+      </w:pPr>
+      <w:bookmarkStart w:id="3" w:name="_Ref450651638"/>
       <w:r>
         <w:t xml:space="preserve">Figur </w:t>
       </w:r>
-      <w:fldSimple w:instr=" SEQ Figur \* ARABIC ">
-        <w:r>
-          <w:rPr>
-            <w:noProof/>
-          </w:rPr>
-          <w:t>1</w:t>
-        </w:r>
-      </w:fldSimple>
-      <w:bookmarkEnd w:id="5"/>
+      <w:r>
+        <w:fldChar w:fldCharType="begin"/>
+      </w:r>
+      <w:r>
+        <w:instrText xml:space="preserve"> SEQ Figur \* ARABIC </w:instrText>
+      </w:r>
+      <w:r>
+        <w:fldChar w:fldCharType="separate"/>
+      </w:r>
+      <w:r>
+        <w:rPr>
+          <w:noProof/>
+        </w:rPr>
+        <w:t>1</w:t>
+      </w:r>
+      <w:r>
+        <w:rPr>
+          <w:noProof/>
+        </w:rPr>
+        <w:fldChar w:fldCharType="end"/>
+      </w:r>
+      <w:bookmarkEnd w:id="3"/>
+      <w:r>
+        <w:rPr>
+          <w:noProof/>
+        </w:rPr>
+        <w:t xml:space="preserve"> -  høj og lav bitrate</w:t>
+      </w:r>
     </w:p>
     <w:p>
       <w:r>
@@ -1646,21 +1643,37 @@
     </w:p>
     <w:p>
       <w:pPr>
-        <w:pStyle w:val="Billedtekst"/>
-      </w:pPr>
-      <w:bookmarkStart w:id="6" w:name="_Ref450652164"/>
+        <w:pStyle w:val="Caption"/>
+      </w:pPr>
+      <w:bookmarkStart w:id="4" w:name="_Ref450652164"/>
       <w:r>
         <w:t xml:space="preserve">Figur </w:t>
       </w:r>
-      <w:fldSimple w:instr=" SEQ Figur \* ARABIC ">
-        <w:r>
-          <w:rPr>
-            <w:noProof/>
-          </w:rPr>
-          <w:t>2</w:t>
-        </w:r>
-      </w:fldSimple>
-      <w:bookmarkEnd w:id="6"/>
+      <w:r>
+        <w:fldChar w:fldCharType="begin"/>
+      </w:r>
+      <w:r>
+        <w:instrText xml:space="preserve"> SEQ</w:instrText>
+      </w:r>
+      <w:r>
+        <w:instrText xml:space="preserve"> Figur \* ARABIC </w:instrText>
+      </w:r>
+      <w:r>
+        <w:fldChar w:fldCharType="separate"/>
+      </w:r>
+      <w:r>
+        <w:rPr>
+          <w:noProof/>
+        </w:rPr>
+        <w:t>2</w:t>
+      </w:r>
+      <w:r>
+        <w:rPr>
+          <w:noProof/>
+        </w:rPr>
+        <w:fldChar w:fldCharType="end"/>
+      </w:r>
+      <w:bookmarkEnd w:id="4"/>
       <w:r>
         <w:t xml:space="preserve"> plot 16bit</w:t>
       </w:r>
@@ -1714,21 +1727,34 @@
     </w:p>
     <w:p>
       <w:pPr>
-        <w:pStyle w:val="Billedtekst"/>
-      </w:pPr>
-      <w:bookmarkStart w:id="7" w:name="_Ref450652371"/>
+        <w:pStyle w:val="Caption"/>
+      </w:pPr>
+      <w:bookmarkStart w:id="5" w:name="_Ref450652371"/>
       <w:r>
         <w:t xml:space="preserve">Figur </w:t>
       </w:r>
-      <w:fldSimple w:instr=" SEQ Figur \* ARABIC ">
-        <w:r>
-          <w:rPr>
-            <w:noProof/>
-          </w:rPr>
-          <w:t>3</w:t>
-        </w:r>
-      </w:fldSimple>
-      <w:bookmarkEnd w:id="7"/>
+      <w:r>
+        <w:fldChar w:fldCharType="begin"/>
+      </w:r>
+      <w:r>
+        <w:instrText xml:space="preserve"> SEQ Figur \* ARABIC </w:instrText>
+      </w:r>
+      <w:r>
+        <w:fldChar w:fldCharType="separate"/>
+      </w:r>
+      <w:r>
+        <w:rPr>
+          <w:noProof/>
+        </w:rPr>
+        <w:t>3</w:t>
+      </w:r>
+      <w:r>
+        <w:rPr>
+          <w:noProof/>
+        </w:rPr>
+        <w:fldChar w:fldCharType="end"/>
+      </w:r>
+      <w:bookmarkEnd w:id="5"/>
       <w:r>
         <w:t xml:space="preserve"> plot 4bit</w:t>
       </w:r>
@@ -1781,28 +1807,47 @@
     </w:p>
     <w:p>
       <w:pPr>
-        <w:pStyle w:val="Billedtekst"/>
-      </w:pPr>
-      <w:bookmarkStart w:id="8" w:name="_Ref450652381"/>
+        <w:pStyle w:val="Caption"/>
+      </w:pPr>
+      <w:bookmarkStart w:id="6" w:name="_Ref450652381"/>
       <w:r>
         <w:t xml:space="preserve">Figur </w:t>
       </w:r>
-      <w:fldSimple w:instr=" SEQ Figur \* ARABIC ">
-        <w:r>
-          <w:rPr>
-            <w:noProof/>
-          </w:rPr>
-          <w:t>4</w:t>
-        </w:r>
-      </w:fldSimple>
-      <w:bookmarkEnd w:id="8"/>
+      <w:r>
+        <w:fldChar w:fldCharType="begin"/>
+      </w:r>
+      <w:r>
+        <w:instrText xml:space="preserve"> SEQ Figur \* ARABIC </w:instrText>
+      </w:r>
+      <w:r>
+        <w:fldChar w:fldCharType="separate"/>
+      </w:r>
+      <w:r>
+        <w:rPr>
+          <w:noProof/>
+        </w:rPr>
+        <w:t>4</w:t>
+      </w:r>
+      <w:r>
+        <w:rPr>
+          <w:noProof/>
+        </w:rPr>
+        <w:fldChar w:fldCharType="end"/>
+      </w:r>
+      <w:bookmarkEnd w:id="6"/>
       <w:r>
         <w:t>. plot 2bit</w:t>
       </w:r>
     </w:p>
     <w:p>
       <w:r>
-        <w:t>Ved nedsætning af bit, ses det først visuelt ved lavere bit som 2 og 4, det samme gælder for lyden, dog kan man godt høre lidt forskel allerede ved 8bit.</w:t>
+        <w:t>Ved nedsætning af bit</w:t>
+      </w:r>
+      <w:r>
+        <w:t>rate</w:t>
+      </w:r>
+      <w:r>
+        <w:t>, ses det først visuelt ved lavere bit som 2 og 4, det samme gælder for lyden, dog kan man godt høre lidt forskel allerede ved 8bit.</w:t>
       </w:r>
     </w:p>
     <w:p/>
@@ -1838,15 +1883,7 @@
         <w:fldChar w:fldCharType="end"/>
       </w:r>
       <w:r>
-        <w:t xml:space="preserve">, som er et 2bit DFT. For at </w:t>
-      </w:r>
-      <w:proofErr w:type="spellStart"/>
-      <w:r>
-        <w:t>visuallisere</w:t>
-      </w:r>
-      <w:proofErr w:type="spellEnd"/>
-      <w:r>
-        <w:t xml:space="preserve"> det lavede vi et fejl signal, og som </w:t>
+        <w:t xml:space="preserve">, som er et 2bit DFT. For at visuallisere det lavede vi et fejl signal, og som </w:t>
       </w:r>
       <w:r>
         <w:fldChar w:fldCharType="begin"/>
@@ -1870,15 +1907,7 @@
         <w:fldChar w:fldCharType="end"/>
       </w:r>
       <w:r>
-        <w:t xml:space="preserve"> viser, er fejl signalet nærmest identisk med </w:t>
-      </w:r>
-      <w:proofErr w:type="spellStart"/>
-      <w:r>
-        <w:t>orignale</w:t>
-      </w:r>
-      <w:proofErr w:type="spellEnd"/>
-      <w:r>
-        <w:t xml:space="preserve"> signal.</w:t>
+        <w:t xml:space="preserve"> viser, er fejl signalet nærmest identisk med orignale signal.</w:t>
       </w:r>
     </w:p>
     <w:p>
@@ -1929,21 +1958,34 @@
     </w:p>
     <w:p>
       <w:pPr>
-        <w:pStyle w:val="Billedtekst"/>
-      </w:pPr>
-      <w:bookmarkStart w:id="9" w:name="_Ref450652917"/>
+        <w:pStyle w:val="Caption"/>
+      </w:pPr>
+      <w:bookmarkStart w:id="7" w:name="_Ref450652917"/>
       <w:r>
         <w:t xml:space="preserve">Figur </w:t>
       </w:r>
-      <w:fldSimple w:instr=" SEQ Figur \* ARABIC ">
-        <w:r>
-          <w:rPr>
-            <w:noProof/>
-          </w:rPr>
-          <w:t>5</w:t>
-        </w:r>
-      </w:fldSimple>
-      <w:bookmarkEnd w:id="9"/>
+      <w:r>
+        <w:fldChar w:fldCharType="begin"/>
+      </w:r>
+      <w:r>
+        <w:instrText xml:space="preserve"> SEQ Figur \* ARABIC </w:instrText>
+      </w:r>
+      <w:r>
+        <w:fldChar w:fldCharType="separate"/>
+      </w:r>
+      <w:r>
+        <w:rPr>
+          <w:noProof/>
+        </w:rPr>
+        <w:t>5</w:t>
+      </w:r>
+      <w:r>
+        <w:rPr>
+          <w:noProof/>
+        </w:rPr>
+        <w:fldChar w:fldCharType="end"/>
+      </w:r>
+      <w:bookmarkEnd w:id="7"/>
       <w:r>
         <w:t xml:space="preserve"> DFT på 2bit signal.</w:t>
       </w:r>
@@ -1996,29 +2038,37 @@
     </w:p>
     <w:p>
       <w:pPr>
-        <w:pStyle w:val="Billedtekst"/>
-      </w:pPr>
-      <w:bookmarkStart w:id="10" w:name="_Ref450653370"/>
+        <w:pStyle w:val="Caption"/>
+      </w:pPr>
+      <w:bookmarkStart w:id="8" w:name="_Ref450653370"/>
       <w:r>
         <w:t xml:space="preserve">Figur </w:t>
       </w:r>
-      <w:fldSimple w:instr=" SEQ Figur \* ARABIC ">
-        <w:r>
-          <w:rPr>
-            <w:noProof/>
-          </w:rPr>
-          <w:t>6</w:t>
-        </w:r>
-      </w:fldSimple>
-      <w:bookmarkEnd w:id="10"/>
-      <w:r>
-        <w:t xml:space="preserve"> DFT på 2bit </w:t>
-      </w:r>
-      <w:proofErr w:type="spellStart"/>
-      <w:r>
-        <w:t>err_signal</w:t>
-      </w:r>
-      <w:proofErr w:type="spellEnd"/>
+      <w:r>
+        <w:fldChar w:fldCharType="begin"/>
+      </w:r>
+      <w:r>
+        <w:instrText xml:space="preserve"> SEQ Figur \* ARABIC </w:instrText>
+      </w:r>
+      <w:r>
+        <w:fldChar w:fldCharType="separate"/>
+      </w:r>
+      <w:r>
+        <w:rPr>
+          <w:noProof/>
+        </w:rPr>
+        <w:t>6</w:t>
+      </w:r>
+      <w:r>
+        <w:rPr>
+          <w:noProof/>
+        </w:rPr>
+        <w:fldChar w:fldCharType="end"/>
+      </w:r>
+      <w:bookmarkEnd w:id="8"/>
+      <w:r>
+        <w:t xml:space="preserve"> DFT på 2bit err_signal</w:t>
+      </w:r>
     </w:p>
     <w:p>
       <w:r>
@@ -2028,7 +2078,19 @@
     <w:p>
       <w:r>
         <w:lastRenderedPageBreak/>
-        <w:t xml:space="preserve">Derfor vil der forventes, at fejl signalet bliver lavere i dB ved højere bitkvalitet, samt bliver de to signaler mindre identiske. </w:t>
+        <w:t>Derfor vil der forventes, at fejl signalet bliver lavere i dB ved højere bit</w:t>
+      </w:r>
+      <w:r>
+        <w:t>rate</w:t>
+      </w:r>
+      <w:r>
+        <w:t xml:space="preserve">, </w:t>
+      </w:r>
+      <w:r>
+        <w:t>og de to signaler bliver mindre identiske</w:t>
+      </w:r>
+      <w:r>
+        <w:t xml:space="preserve">. </w:t>
       </w:r>
       <w:r>
         <w:fldChar w:fldCharType="begin"/>
@@ -2052,7 +2114,34 @@
         <w:fldChar w:fldCharType="end"/>
       </w:r>
       <w:r>
-        <w:t xml:space="preserve"> viser sammenlignet med 2bit signalet, en mere tydelig variation i dB og frekvenser.</w:t>
+        <w:t xml:space="preserve"> viser sammenlignet med 2bit signalet</w:t>
+      </w:r>
+      <w:r>
+        <w:t xml:space="preserve"> på </w:t>
+      </w:r>
+      <w:r>
+        <w:fldChar w:fldCharType="begin"/>
+      </w:r>
+      <w:r>
+        <w:instrText xml:space="preserve"> REF _Ref450652917 \h </w:instrText>
+      </w:r>
+      <w:r>
+        <w:fldChar w:fldCharType="separate"/>
+      </w:r>
+      <w:r>
+        <w:t xml:space="preserve">Figur </w:t>
+      </w:r>
+      <w:r>
+        <w:rPr>
+          <w:noProof/>
+        </w:rPr>
+        <w:t>5</w:t>
+      </w:r>
+      <w:r>
+        <w:fldChar w:fldCharType="end"/>
+      </w:r>
+      <w:r>
+        <w:t>, en mere tydelig variation i dB og frekvenser.</w:t>
       </w:r>
     </w:p>
     <w:p>
@@ -2103,44 +2192,41 @@
     </w:p>
     <w:p>
       <w:pPr>
-        <w:pStyle w:val="Billedtekst"/>
-      </w:pPr>
-      <w:bookmarkStart w:id="11" w:name="_Ref450653841"/>
+        <w:pStyle w:val="Caption"/>
+      </w:pPr>
+      <w:bookmarkStart w:id="9" w:name="_Ref450653841"/>
       <w:r>
         <w:t xml:space="preserve">Figur </w:t>
       </w:r>
-      <w:fldSimple w:instr=" SEQ Figur \* ARABIC ">
-        <w:r>
-          <w:rPr>
-            <w:noProof/>
-          </w:rPr>
-          <w:t>7</w:t>
-        </w:r>
-      </w:fldSimple>
-      <w:bookmarkEnd w:id="11"/>
+      <w:r>
+        <w:fldChar w:fldCharType="begin"/>
+      </w:r>
+      <w:r>
+        <w:instrText xml:space="preserve"> SEQ Figur \* ARABIC </w:instrText>
+      </w:r>
+      <w:r>
+        <w:fldChar w:fldCharType="separate"/>
+      </w:r>
+      <w:r>
+        <w:rPr>
+          <w:noProof/>
+        </w:rPr>
+        <w:t>7</w:t>
+      </w:r>
+      <w:r>
+        <w:rPr>
+          <w:noProof/>
+        </w:rPr>
+        <w:fldChar w:fldCharType="end"/>
+      </w:r>
+      <w:bookmarkEnd w:id="9"/>
       <w:r>
         <w:t xml:space="preserve"> DFT på 16bit signal</w:t>
       </w:r>
     </w:p>
     <w:p>
       <w:r>
-        <w:t xml:space="preserve">Som forventet ville fejl signalet ved 16bit </w:t>
-      </w:r>
-      <w:proofErr w:type="spellStart"/>
-      <w:r>
-        <w:t>næremst</w:t>
-      </w:r>
-      <w:proofErr w:type="spellEnd"/>
-      <w:r>
-        <w:t xml:space="preserve"> ikke </w:t>
-      </w:r>
-      <w:proofErr w:type="spellStart"/>
-      <w:r>
-        <w:t>eksistrere</w:t>
-      </w:r>
-      <w:proofErr w:type="spellEnd"/>
-      <w:r>
-        <w:t xml:space="preserve">. </w:t>
+        <w:t xml:space="preserve">Som forventet ville fejl signalet ved 16bit næremst ikke eksistrere. </w:t>
       </w:r>
     </w:p>
     <w:p>
@@ -2166,7 +2252,19 @@
         <w:fldChar w:fldCharType="end"/>
       </w:r>
       <w:r>
-        <w:t xml:space="preserve"> viser at dB niveauet ligger omkring -450 dB, og er derfor så dæmpet det ikke kan høres. </w:t>
+        <w:t xml:space="preserve"> viser at dB niveauet</w:t>
+      </w:r>
+      <w:r>
+        <w:t xml:space="preserve"> ved 16 bit</w:t>
+      </w:r>
+      <w:r>
+        <w:t xml:space="preserve"> ligger omkring -450 dB, </w:t>
+      </w:r>
+      <w:r>
+        <w:t>hvilket er så dæmpet, at det kan betragtes som 0, og vil ikke kunne høres.</w:t>
+      </w:r>
+      <w:r>
+        <w:t xml:space="preserve"> </w:t>
       </w:r>
     </w:p>
     <w:p>
@@ -2217,66 +2315,66 @@
     </w:p>
     <w:p>
       <w:pPr>
-        <w:pStyle w:val="Billedtekst"/>
-      </w:pPr>
-      <w:bookmarkStart w:id="12" w:name="_Ref450654081"/>
+        <w:pStyle w:val="Caption"/>
+      </w:pPr>
+      <w:bookmarkStart w:id="10" w:name="_Ref450654081"/>
       <w:r>
         <w:t xml:space="preserve">Figur </w:t>
       </w:r>
-      <w:fldSimple w:instr=" SEQ Figur \* ARABIC ">
-        <w:r>
-          <w:rPr>
-            <w:noProof/>
-          </w:rPr>
-          <w:t>8</w:t>
-        </w:r>
-      </w:fldSimple>
-      <w:bookmarkEnd w:id="12"/>
-    </w:p>
-    <w:p>
-      <w:pPr>
-        <w:pStyle w:val="Overskrift2"/>
+      <w:r>
+        <w:fldChar w:fldCharType="begin"/>
+      </w:r>
+      <w:r>
+        <w:instrText xml:space="preserve"> SEQ Figur \* ARABIC </w:instrText>
+      </w:r>
+      <w:r>
+        <w:fldChar w:fldCharType="separate"/>
+      </w:r>
+      <w:r>
+        <w:rPr>
+          <w:noProof/>
+        </w:rPr>
+        <w:t>8</w:t>
+      </w:r>
+      <w:r>
+        <w:rPr>
+          <w:noProof/>
+        </w:rPr>
+        <w:fldChar w:fldCharType="end"/>
+      </w:r>
+      <w:bookmarkEnd w:id="10"/>
+    </w:p>
+    <w:p>
+      <w:pPr>
+        <w:pStyle w:val="Heading2"/>
       </w:pPr>
       <w:r>
         <w:lastRenderedPageBreak/>
         <w:t xml:space="preserve">  </w:t>
       </w:r>
-      <w:bookmarkStart w:id="13" w:name="_Toc450821518"/>
+      <w:bookmarkStart w:id="11" w:name="_Toc450823520"/>
       <w:r>
         <w:t>Ekko</w:t>
       </w:r>
-      <w:bookmarkEnd w:id="13"/>
-    </w:p>
-    <w:p>
-      <w:r>
-        <w:t xml:space="preserve">I mixeren er der implementeret en funktion, der kan lave et ekko. Et ekko fungerer ved at den samme lyd eller signal, kommer igen efter kort tid. Ekko funktionen tager et signal, en amplitude og en </w:t>
-      </w:r>
-      <w:proofErr w:type="spellStart"/>
-      <w:r>
-        <w:t>delay</w:t>
-      </w:r>
-      <w:proofErr w:type="spellEnd"/>
-      <w:r>
-        <w:t xml:space="preserve">-tid som input parametre. Amplituden siger hvor højt, det forsinkede signal er og </w:t>
-      </w:r>
-      <w:proofErr w:type="spellStart"/>
-      <w:r>
-        <w:t>delay</w:t>
-      </w:r>
-      <w:proofErr w:type="spellEnd"/>
-      <w:r>
-        <w:t>-tiden siger hvor langt tid ekko-signalet er forsinket.</w:t>
-      </w:r>
-    </w:p>
-    <w:p>
-      <w:r>
-        <w:t xml:space="preserve">På </w:t>
+      <w:bookmarkEnd w:id="11"/>
+    </w:p>
+    <w:p>
+      <w:r>
+        <w:t>I mixeren er der implementeret en funktion, der kan lave et ekko. Et ekko fungerer ved at den samme lyd eller signal, kommer igen efter kort tid. Ekko funktionen tager et signal, en amplitude og en delay-tid som input parametre. Amplituden siger hvor højt, det forsinkede signal er og delay-tiden siger hvor langt tid ekko-signalet er forsinket.</w:t>
+      </w:r>
+    </w:p>
+    <w:p>
+      <w:r>
+        <w:t>På</w:t>
+      </w:r>
+      <w:r>
+        <w:t xml:space="preserve"> </w:t>
       </w:r>
       <w:r>
         <w:fldChar w:fldCharType="begin"/>
       </w:r>
       <w:r>
-        <w:instrText xml:space="preserve"> REF _Ref450651323 \h </w:instrText>
+        <w:instrText xml:space="preserve"> REF _Ref450823547 \h </w:instrText>
       </w:r>
       <w:r>
         <w:fldChar w:fldCharType="separate"/>
@@ -2288,7 +2386,7 @@
         <w:rPr>
           <w:noProof/>
         </w:rPr>
-        <w:t>1</w:t>
+        <w:t>9</w:t>
       </w:r>
       <w:r>
         <w:fldChar w:fldCharType="end"/>
@@ -2307,7 +2405,7 @@
           <w:lang w:eastAsia="da-DK"/>
         </w:rPr>
         <w:drawing>
-          <wp:inline distT="0" distB="0" distL="0" distR="0" wp14:anchorId="7059EA1B" wp14:editId="4476FC7A">
+          <wp:inline distT="0" distB="0" distL="0" distR="0" wp14:anchorId="7AFDFB8E" wp14:editId="7CA8724A">
             <wp:extent cx="5329555" cy="3996055"/>
             <wp:effectExtent l="0" t="0" r="0" b="0"/>
             <wp:docPr id="2" name="Picture 2"/>
@@ -2358,21 +2456,31 @@
     </w:p>
     <w:p>
       <w:pPr>
-        <w:pStyle w:val="Billedtekst"/>
-      </w:pPr>
-      <w:bookmarkStart w:id="14" w:name="_Ref450651323"/>
+        <w:pStyle w:val="Caption"/>
+      </w:pPr>
+      <w:bookmarkStart w:id="12" w:name="_Ref450823547"/>
       <w:r>
         <w:t xml:space="preserve">Figur </w:t>
       </w:r>
-      <w:fldSimple w:instr=" SEQ Figur \* ARABIC ">
-        <w:r>
-          <w:rPr>
-            <w:noProof/>
-          </w:rPr>
-          <w:t>1</w:t>
-        </w:r>
-      </w:fldSimple>
-      <w:bookmarkEnd w:id="14"/>
+      <w:r>
+        <w:fldChar w:fldCharType="begin"/>
+      </w:r>
+      <w:r>
+        <w:instrText xml:space="preserve"> SEQ Figur \* ARABIC </w:instrText>
+      </w:r>
+      <w:r>
+        <w:fldChar w:fldCharType="separate"/>
+      </w:r>
+      <w:r>
+        <w:rPr>
+          <w:noProof/>
+        </w:rPr>
+        <w:t>9</w:t>
+      </w:r>
+      <w:r>
+        <w:fldChar w:fldCharType="end"/>
+      </w:r>
+      <w:bookmarkEnd w:id="12"/>
       <w:r>
         <w:t xml:space="preserve"> Filterkoefficienter</w:t>
       </w:r>
@@ -2429,7 +2537,7 @@
           <w:lang w:eastAsia="da-DK"/>
         </w:rPr>
         <w:drawing>
-          <wp:inline distT="0" distB="0" distL="0" distR="0" wp14:anchorId="23C0B91A" wp14:editId="3389D9B0">
+          <wp:inline distT="0" distB="0" distL="0" distR="0" wp14:anchorId="5F2668A7" wp14:editId="5F89B82A">
             <wp:extent cx="5329555" cy="3996055"/>
             <wp:effectExtent l="0" t="0" r="0" b="0"/>
             <wp:docPr id="10" name="Picture 3"/>
@@ -2480,21 +2588,34 @@
     </w:p>
     <w:p>
       <w:pPr>
-        <w:pStyle w:val="Billedtekst"/>
-      </w:pPr>
-      <w:bookmarkStart w:id="15" w:name="_Ref450651989"/>
+        <w:pStyle w:val="Caption"/>
+      </w:pPr>
+      <w:bookmarkStart w:id="13" w:name="_Ref450651989"/>
       <w:r>
         <w:t xml:space="preserve">Figur </w:t>
       </w:r>
-      <w:fldSimple w:instr=" SEQ Figur \* ARABIC ">
-        <w:r>
-          <w:rPr>
-            <w:noProof/>
-          </w:rPr>
-          <w:t>2</w:t>
-        </w:r>
-      </w:fldSimple>
-      <w:bookmarkEnd w:id="15"/>
+      <w:r>
+        <w:fldChar w:fldCharType="begin"/>
+      </w:r>
+      <w:r>
+        <w:instrText xml:space="preserve"> SEQ Figur \* ARABIC </w:instrText>
+      </w:r>
+      <w:r>
+        <w:fldChar w:fldCharType="separate"/>
+      </w:r>
+      <w:r>
+        <w:rPr>
+          <w:noProof/>
+        </w:rPr>
+        <w:t>10</w:t>
+      </w:r>
+      <w:r>
+        <w:rPr>
+          <w:noProof/>
+        </w:rPr>
+        <w:fldChar w:fldCharType="end"/>
+      </w:r>
+      <w:bookmarkEnd w:id="13"/>
       <w:r>
         <w:t xml:space="preserve"> DFT af filter</w:t>
       </w:r>
@@ -2506,14 +2627,14 @@
     </w:p>
     <w:p>
       <w:pPr>
-        <w:pStyle w:val="Overskrift3"/>
-      </w:pPr>
-      <w:bookmarkStart w:id="16" w:name="_Toc450821519"/>
+        <w:pStyle w:val="Heading3"/>
+      </w:pPr>
+      <w:bookmarkStart w:id="14" w:name="_Toc450823521"/>
       <w:r>
         <w:lastRenderedPageBreak/>
         <w:t>Kode til ekko-funktion</w:t>
       </w:r>
-      <w:bookmarkEnd w:id="16"/>
+      <w:bookmarkEnd w:id="14"/>
     </w:p>
     <w:p>
       <w:pPr>
@@ -2922,41 +3043,7 @@
           <w:rFonts w:ascii="Courier New" w:hAnsi="Courier New" w:cs="Courier New"/>
           <w:color w:val="000000"/>
         </w:rPr>
-        <w:t xml:space="preserve">H = </w:t>
-      </w:r>
-      <w:proofErr w:type="spellStart"/>
-      <w:r>
-        <w:rPr>
-          <w:rFonts w:ascii="Courier New" w:hAnsi="Courier New" w:cs="Courier New"/>
-          <w:color w:val="000000"/>
-        </w:rPr>
-        <w:t>fft</w:t>
-      </w:r>
-      <w:proofErr w:type="spellEnd"/>
-      <w:r>
-        <w:rPr>
-          <w:rFonts w:ascii="Courier New" w:hAnsi="Courier New" w:cs="Courier New"/>
-          <w:color w:val="000000"/>
-        </w:rPr>
-        <w:t>(</w:t>
-      </w:r>
-      <w:proofErr w:type="spellStart"/>
-      <w:proofErr w:type="gramStart"/>
-      <w:r>
-        <w:rPr>
-          <w:rFonts w:ascii="Courier New" w:hAnsi="Courier New" w:cs="Courier New"/>
-          <w:color w:val="000000"/>
-        </w:rPr>
-        <w:t>b,fsample</w:t>
-      </w:r>
-      <w:proofErr w:type="spellEnd"/>
-      <w:proofErr w:type="gramEnd"/>
-      <w:r>
-        <w:rPr>
-          <w:rFonts w:ascii="Courier New" w:hAnsi="Courier New" w:cs="Courier New"/>
-          <w:color w:val="000000"/>
-        </w:rPr>
-        <w:t>);</w:t>
+        <w:t>H = fft(b,fsample);</w:t>
       </w:r>
     </w:p>
     <w:p>
@@ -3124,42 +3211,8 @@
           <w:rFonts w:ascii="Courier New" w:hAnsi="Courier New" w:cs="Courier New"/>
           <w:color w:val="228B22"/>
         </w:rPr>
-        <w:t>%</w:t>
-      </w:r>
-      <w:proofErr w:type="spellStart"/>
-      <w:r>
-        <w:rPr>
-          <w:rFonts w:ascii="Courier New" w:hAnsi="Courier New" w:cs="Courier New"/>
-          <w:color w:val="228B22"/>
-        </w:rPr>
-        <w:t>figure</w:t>
-      </w:r>
-      <w:proofErr w:type="spellEnd"/>
-      <w:r>
-        <w:rPr>
-          <w:rFonts w:ascii="Courier New" w:hAnsi="Courier New" w:cs="Courier New"/>
-          <w:color w:val="228B22"/>
-        </w:rPr>
-        <w:t>(1</w:t>
-      </w:r>
-      <w:proofErr w:type="gramStart"/>
-      <w:r>
-        <w:rPr>
-          <w:rFonts w:ascii="Courier New" w:hAnsi="Courier New" w:cs="Courier New"/>
-          <w:color w:val="228B22"/>
-        </w:rPr>
-        <w:t>);</w:t>
-      </w:r>
-      <w:proofErr w:type="spellStart"/>
-      <w:r>
-        <w:rPr>
-          <w:rFonts w:ascii="Courier New" w:hAnsi="Courier New" w:cs="Courier New"/>
-          <w:color w:val="228B22"/>
-        </w:rPr>
-        <w:t>clf</w:t>
-      </w:r>
-      <w:proofErr w:type="spellEnd"/>
-      <w:proofErr w:type="gramEnd"/>
+        <w:t>%figure(1);clf</w:t>
+      </w:r>
     </w:p>
     <w:p>
       <w:pPr>
@@ -3769,7 +3822,6 @@
           <w:rFonts w:ascii="Courier New" w:hAnsi="Courier New" w:cs="Courier New"/>
         </w:rPr>
       </w:pPr>
-      <w:proofErr w:type="gramStart"/>
       <w:r>
         <w:rPr>
           <w:rFonts w:ascii="Courier New" w:hAnsi="Courier New" w:cs="Courier New"/>
@@ -3777,7 +3829,6 @@
         </w:rPr>
         <w:t>end</w:t>
       </w:r>
-      <w:proofErr w:type="gramEnd"/>
     </w:p>
     <w:p>
       <w:r>
@@ -3786,52 +3837,18 @@
     </w:p>
     <w:p>
       <w:pPr>
-        <w:pStyle w:val="Overskrift2"/>
-      </w:pPr>
-      <w:bookmarkStart w:id="17" w:name="_Toc450821520"/>
-      <w:proofErr w:type="spellStart"/>
+        <w:pStyle w:val="Heading2"/>
+      </w:pPr>
+      <w:bookmarkStart w:id="15" w:name="_Toc450823522"/>
       <w:r>
         <w:lastRenderedPageBreak/>
         <w:t>Chorus</w:t>
       </w:r>
-      <w:bookmarkEnd w:id="17"/>
-      <w:proofErr w:type="spellEnd"/>
-    </w:p>
-    <w:p>
-      <w:r>
-        <w:t xml:space="preserve">En </w:t>
-      </w:r>
-      <w:proofErr w:type="spellStart"/>
-      <w:r>
-        <w:t>chorus</w:t>
-      </w:r>
-      <w:proofErr w:type="spellEnd"/>
-      <w:r>
-        <w:t xml:space="preserve"> effekt, er en videreudbygning af en ekko effekt. Ved ekkoet er der kun et </w:t>
-      </w:r>
-      <w:proofErr w:type="spellStart"/>
-      <w:r>
-        <w:t>delayet</w:t>
-      </w:r>
-      <w:proofErr w:type="spellEnd"/>
-      <w:r>
-        <w:t xml:space="preserve"> signal, hvor der ved en </w:t>
-      </w:r>
-      <w:proofErr w:type="spellStart"/>
-      <w:r>
-        <w:t>chorus</w:t>
-      </w:r>
-      <w:proofErr w:type="spellEnd"/>
-      <w:r>
-        <w:t xml:space="preserve"> effekt er flere. I dette tilfælde er effekten implementeret med 3 </w:t>
-      </w:r>
-      <w:proofErr w:type="spellStart"/>
-      <w:r>
-        <w:t>delays</w:t>
-      </w:r>
-      <w:proofErr w:type="spellEnd"/>
-      <w:r>
-        <w:t xml:space="preserve">, som der også ses på </w:t>
+      <w:bookmarkEnd w:id="15"/>
+    </w:p>
+    <w:p>
+      <w:r>
+        <w:t xml:space="preserve">En chorus effekt, er en videreudbygning af en ekko effekt. Ved ekkoet er der kun et delayet signal, hvor der ved en chorus effekt er flere. I dette tilfælde er effekten implementeret med 3 delays, som der også ses på </w:t>
       </w:r>
       <w:r>
         <w:fldChar w:fldCharType="begin"/>
@@ -3868,7 +3885,7 @@
           <w:lang w:eastAsia="da-DK"/>
         </w:rPr>
         <w:drawing>
-          <wp:inline distT="0" distB="0" distL="0" distR="0" wp14:anchorId="4A70F41A" wp14:editId="6A516801">
+          <wp:inline distT="0" distB="0" distL="0" distR="0" wp14:anchorId="416B19DF" wp14:editId="44CC4818">
             <wp:extent cx="5329555" cy="3996055"/>
             <wp:effectExtent l="0" t="0" r="0" b="0"/>
             <wp:docPr id="11" name="Picture 1"/>
@@ -3919,31 +3936,36 @@
     </w:p>
     <w:p>
       <w:pPr>
-        <w:pStyle w:val="Billedtekst"/>
-      </w:pPr>
-      <w:bookmarkStart w:id="18" w:name="_Ref450652446"/>
+        <w:pStyle w:val="Caption"/>
+      </w:pPr>
+      <w:bookmarkStart w:id="16" w:name="_Ref450652446"/>
       <w:r>
         <w:t xml:space="preserve">Figur </w:t>
       </w:r>
-      <w:fldSimple w:instr=" SEQ Figur \* ARABIC ">
-        <w:r>
-          <w:rPr>
-            <w:noProof/>
-          </w:rPr>
-          <w:t>3</w:t>
-        </w:r>
-      </w:fldSimple>
-      <w:bookmarkEnd w:id="18"/>
-      <w:r>
-        <w:t xml:space="preserve"> </w:t>
-      </w:r>
-      <w:proofErr w:type="spellStart"/>
-      <w:r>
-        <w:t>Chrous</w:t>
-      </w:r>
-      <w:proofErr w:type="spellEnd"/>
-      <w:r>
-        <w:t xml:space="preserve"> effekt filterkoefficienter</w:t>
+      <w:r>
+        <w:fldChar w:fldCharType="begin"/>
+      </w:r>
+      <w:r>
+        <w:instrText xml:space="preserve"> SEQ Figur \* ARABIC </w:instrText>
+      </w:r>
+      <w:r>
+        <w:fldChar w:fldCharType="separate"/>
+      </w:r>
+      <w:r>
+        <w:rPr>
+          <w:noProof/>
+        </w:rPr>
+        <w:t>11</w:t>
+      </w:r>
+      <w:r>
+        <w:rPr>
+          <w:noProof/>
+        </w:rPr>
+        <w:fldChar w:fldCharType="end"/>
+      </w:r>
+      <w:bookmarkEnd w:id="16"/>
+      <w:r>
+        <w:t xml:space="preserve"> Chrous effekt filterkoefficienter</w:t>
       </w:r>
     </w:p>
     <w:p>
@@ -4049,7 +4071,7 @@
           <w:lang w:eastAsia="da-DK"/>
         </w:rPr>
         <w:drawing>
-          <wp:inline distT="0" distB="0" distL="0" distR="0" wp14:anchorId="500FD10B" wp14:editId="09D3754E">
+          <wp:inline distT="0" distB="0" distL="0" distR="0" wp14:anchorId="6BF69084" wp14:editId="6D1302F3">
             <wp:extent cx="5329555" cy="3996055"/>
             <wp:effectExtent l="0" t="0" r="0" b="0"/>
             <wp:docPr id="12" name="Picture 4"/>
@@ -4100,21 +4122,34 @@
     </w:p>
     <w:p>
       <w:pPr>
-        <w:pStyle w:val="Billedtekst"/>
-      </w:pPr>
-      <w:bookmarkStart w:id="19" w:name="_Ref450652599"/>
+        <w:pStyle w:val="Caption"/>
+      </w:pPr>
+      <w:bookmarkStart w:id="17" w:name="_Ref450652599"/>
       <w:r>
         <w:t xml:space="preserve">Figur </w:t>
       </w:r>
-      <w:fldSimple w:instr=" SEQ Figur \* ARABIC ">
-        <w:r>
-          <w:rPr>
-            <w:noProof/>
-          </w:rPr>
-          <w:t>4</w:t>
-        </w:r>
-      </w:fldSimple>
-      <w:bookmarkEnd w:id="19"/>
+      <w:r>
+        <w:fldChar w:fldCharType="begin"/>
+      </w:r>
+      <w:r>
+        <w:instrText xml:space="preserve"> SEQ Figur \* ARABIC </w:instrText>
+      </w:r>
+      <w:r>
+        <w:fldChar w:fldCharType="separate"/>
+      </w:r>
+      <w:r>
+        <w:rPr>
+          <w:noProof/>
+        </w:rPr>
+        <w:t>12</w:t>
+      </w:r>
+      <w:r>
+        <w:rPr>
+          <w:noProof/>
+        </w:rPr>
+        <w:fldChar w:fldCharType="end"/>
+      </w:r>
+      <w:bookmarkEnd w:id="17"/>
       <w:r>
         <w:t xml:space="preserve"> DFT af filter</w:t>
       </w:r>
@@ -4133,22 +4168,14 @@
     </w:p>
     <w:p>
       <w:pPr>
-        <w:pStyle w:val="Overskrift3"/>
-      </w:pPr>
-      <w:bookmarkStart w:id="20" w:name="_Toc450821521"/>
+        <w:pStyle w:val="Heading3"/>
+      </w:pPr>
+      <w:bookmarkStart w:id="18" w:name="_Toc450823523"/>
       <w:r>
         <w:lastRenderedPageBreak/>
-        <w:t xml:space="preserve">Kode til </w:t>
-      </w:r>
-      <w:proofErr w:type="spellStart"/>
-      <w:r>
-        <w:t>chorus</w:t>
-      </w:r>
-      <w:proofErr w:type="spellEnd"/>
-      <w:r>
-        <w:t xml:space="preserve"> effekt</w:t>
-      </w:r>
-      <w:bookmarkEnd w:id="20"/>
+        <w:t>Kode til chorus effekt</w:t>
+      </w:r>
+      <w:bookmarkEnd w:id="18"/>
     </w:p>
     <w:p>
       <w:pPr>
@@ -4266,23 +4293,12 @@
           <w:rFonts w:ascii="Courier New" w:hAnsi="Courier New" w:cs="Courier New"/>
         </w:rPr>
       </w:pPr>
-      <w:proofErr w:type="spellStart"/>
-      <w:proofErr w:type="gramStart"/>
-      <w:r>
-        <w:rPr>
-          <w:rFonts w:ascii="Courier New" w:hAnsi="Courier New" w:cs="Courier New"/>
-          <w:color w:val="000000"/>
-        </w:rPr>
-        <w:t>fsample</w:t>
-      </w:r>
-      <w:proofErr w:type="spellEnd"/>
-      <w:proofErr w:type="gramEnd"/>
-      <w:r>
-        <w:rPr>
-          <w:rFonts w:ascii="Courier New" w:hAnsi="Courier New" w:cs="Courier New"/>
-          <w:color w:val="000000"/>
-        </w:rPr>
-        <w:t xml:space="preserve"> = 44100;</w:t>
+      <w:r>
+        <w:rPr>
+          <w:rFonts w:ascii="Courier New" w:hAnsi="Courier New" w:cs="Courier New"/>
+          <w:color w:val="000000"/>
+        </w:rPr>
+        <w:t>fsample = 44100;</w:t>
       </w:r>
     </w:p>
     <w:p>
@@ -4318,23 +4334,7 @@
           <w:rFonts w:ascii="Courier New" w:hAnsi="Courier New" w:cs="Courier New"/>
           <w:color w:val="228B22"/>
         </w:rPr>
-        <w:t xml:space="preserve">% ***** </w:t>
-      </w:r>
-      <w:proofErr w:type="spellStart"/>
-      <w:r>
-        <w:rPr>
-          <w:rFonts w:ascii="Courier New" w:hAnsi="Courier New" w:cs="Courier New"/>
-          <w:color w:val="228B22"/>
-        </w:rPr>
-        <w:t>Chorus</w:t>
-      </w:r>
-      <w:proofErr w:type="spellEnd"/>
-      <w:r>
-        <w:rPr>
-          <w:rFonts w:ascii="Courier New" w:hAnsi="Courier New" w:cs="Courier New"/>
-          <w:color w:val="228B22"/>
-        </w:rPr>
-        <w:t>-filter ****************************************************</w:t>
+        <w:t>% ***** Chorus-filter ****************************************************</w:t>
       </w:r>
     </w:p>
     <w:p>
@@ -4604,41 +4604,7 @@
           <w:rFonts w:ascii="Courier New" w:hAnsi="Courier New" w:cs="Courier New"/>
           <w:color w:val="000000"/>
         </w:rPr>
-        <w:t xml:space="preserve">H = </w:t>
-      </w:r>
-      <w:proofErr w:type="spellStart"/>
-      <w:r>
-        <w:rPr>
-          <w:rFonts w:ascii="Courier New" w:hAnsi="Courier New" w:cs="Courier New"/>
-          <w:color w:val="000000"/>
-        </w:rPr>
-        <w:t>fft</w:t>
-      </w:r>
-      <w:proofErr w:type="spellEnd"/>
-      <w:r>
-        <w:rPr>
-          <w:rFonts w:ascii="Courier New" w:hAnsi="Courier New" w:cs="Courier New"/>
-          <w:color w:val="000000"/>
-        </w:rPr>
-        <w:t>(</w:t>
-      </w:r>
-      <w:proofErr w:type="spellStart"/>
-      <w:proofErr w:type="gramStart"/>
-      <w:r>
-        <w:rPr>
-          <w:rFonts w:ascii="Courier New" w:hAnsi="Courier New" w:cs="Courier New"/>
-          <w:color w:val="000000"/>
-        </w:rPr>
-        <w:t>b,fsample</w:t>
-      </w:r>
-      <w:proofErr w:type="spellEnd"/>
-      <w:proofErr w:type="gramEnd"/>
-      <w:r>
-        <w:rPr>
-          <w:rFonts w:ascii="Courier New" w:hAnsi="Courier New" w:cs="Courier New"/>
-          <w:color w:val="000000"/>
-        </w:rPr>
-        <w:t>);</w:t>
+        <w:t>H = fft(b,fsample);</w:t>
       </w:r>
     </w:p>
     <w:p>
@@ -4806,42 +4772,8 @@
           <w:rFonts w:ascii="Courier New" w:hAnsi="Courier New" w:cs="Courier New"/>
           <w:color w:val="228B22"/>
         </w:rPr>
-        <w:t>%</w:t>
-      </w:r>
-      <w:proofErr w:type="spellStart"/>
-      <w:r>
-        <w:rPr>
-          <w:rFonts w:ascii="Courier New" w:hAnsi="Courier New" w:cs="Courier New"/>
-          <w:color w:val="228B22"/>
-        </w:rPr>
-        <w:t>figure</w:t>
-      </w:r>
-      <w:proofErr w:type="spellEnd"/>
-      <w:r>
-        <w:rPr>
-          <w:rFonts w:ascii="Courier New" w:hAnsi="Courier New" w:cs="Courier New"/>
-          <w:color w:val="228B22"/>
-        </w:rPr>
-        <w:t>(1</w:t>
-      </w:r>
-      <w:proofErr w:type="gramStart"/>
-      <w:r>
-        <w:rPr>
-          <w:rFonts w:ascii="Courier New" w:hAnsi="Courier New" w:cs="Courier New"/>
-          <w:color w:val="228B22"/>
-        </w:rPr>
-        <w:t>);</w:t>
-      </w:r>
-      <w:proofErr w:type="spellStart"/>
-      <w:r>
-        <w:rPr>
-          <w:rFonts w:ascii="Courier New" w:hAnsi="Courier New" w:cs="Courier New"/>
-          <w:color w:val="228B22"/>
-        </w:rPr>
-        <w:t>clf</w:t>
-      </w:r>
-      <w:proofErr w:type="spellEnd"/>
-      <w:proofErr w:type="gramEnd"/>
+        <w:t>%figure(1);clf</w:t>
+      </w:r>
     </w:p>
     <w:p>
       <w:pPr>
@@ -5471,7 +5403,6 @@
           <w:rFonts w:ascii="Courier New" w:hAnsi="Courier New" w:cs="Courier New"/>
         </w:rPr>
       </w:pPr>
-      <w:proofErr w:type="gramStart"/>
       <w:r>
         <w:rPr>
           <w:rFonts w:ascii="Courier New" w:hAnsi="Courier New" w:cs="Courier New"/>
@@ -5479,7 +5410,6 @@
         </w:rPr>
         <w:t>end</w:t>
       </w:r>
-      <w:proofErr w:type="gramEnd"/>
     </w:p>
     <w:p>
       <w:pPr>
@@ -5518,14 +5448,14 @@
     </w:p>
     <w:p>
       <w:pPr>
-        <w:pStyle w:val="Overskrift2"/>
-      </w:pPr>
-      <w:bookmarkStart w:id="21" w:name="_Toc450821522"/>
+        <w:pStyle w:val="Heading2"/>
+      </w:pPr>
+      <w:bookmarkStart w:id="19" w:name="_Toc450823524"/>
       <w:r>
         <w:lastRenderedPageBreak/>
         <w:t>Volumen</w:t>
       </w:r>
-      <w:bookmarkEnd w:id="21"/>
+      <w:bookmarkEnd w:id="19"/>
       <w:r>
         <w:t xml:space="preserve"> </w:t>
       </w:r>
@@ -5593,6 +5523,9 @@
       <w:r>
         <w:t>Og her er et DFT billede efter signalet er forstærket 15 gange.</w:t>
       </w:r>
+      <w:r>
+        <w:t xml:space="preserve"> Som det kan ses ligger signalet ved en meget højere dB.</w:t>
+      </w:r>
     </w:p>
     <w:p>
       <w:r>
@@ -5662,26 +5595,433 @@
     </w:p>
     <w:p>
       <w:pPr>
-        <w:pStyle w:val="Overskrift1"/>
-      </w:pPr>
-      <w:bookmarkStart w:id="22" w:name="_Toc450821523"/>
+        <w:pStyle w:val="Heading1"/>
+      </w:pPr>
+      <w:bookmarkStart w:id="20" w:name="_Toc450823525"/>
+      <w:r>
+        <w:lastRenderedPageBreak/>
+        <w:t>Equalizer</w:t>
+      </w:r>
+    </w:p>
+    <w:p>
+      <w:r>
+        <w:t xml:space="preserve">Equalizeren i vores lydmixer tillader at justere energien i 5 forskellige lige store pasbånd, som er implementeret med FIR filtre, som er fremstillet vha FDA-tool i matlab. </w:t>
+      </w:r>
+    </w:p>
+    <w:p>
+      <w:r>
+        <w:t>Disse filtre er også påført Hanningvinduer, hvilket gør at filtrenes respons falder hurtigere til ro, men til gengæld bliver filtret en anelse mindre skarpt.</w:t>
+      </w:r>
+    </w:p>
+    <w:p>
+      <w:r>
+        <w:t xml:space="preserve">I forbindelse med udviklingen af filtrene er der blevet eksperimenteret lidt med knækfrekvenser og orden. På </w:t>
+      </w:r>
+      <w:r>
+        <w:fldChar w:fldCharType="begin"/>
+      </w:r>
+      <w:r>
+        <w:instrText xml:space="preserve"> REF _Ref450824589 \h </w:instrText>
+      </w:r>
+      <w:r>
+        <w:fldChar w:fldCharType="separate"/>
+      </w:r>
+      <w:r>
+        <w:t xml:space="preserve">Figur </w:t>
+      </w:r>
+      <w:r>
+        <w:rPr>
+          <w:noProof/>
+        </w:rPr>
+        <w:t>13</w:t>
+      </w:r>
+      <w:r>
+        <w:fldChar w:fldCharType="end"/>
+      </w:r>
+      <w:r>
+        <w:t xml:space="preserve"> ses et plot af impulsresponsen for båndpasfiltret 8-12 kHz, med ordenen 1000. På </w:t>
+      </w:r>
+      <w:r>
+        <w:fldChar w:fldCharType="begin"/>
+      </w:r>
+      <w:r>
+        <w:instrText xml:space="preserve"> REF _Ref450824672 \h </w:instrText>
+      </w:r>
+      <w:r>
+        <w:fldChar w:fldCharType="separate"/>
+      </w:r>
+      <w:r>
+        <w:t xml:space="preserve">Figur </w:t>
+      </w:r>
+      <w:r>
+        <w:rPr>
+          <w:noProof/>
+        </w:rPr>
+        <w:t>14</w:t>
+      </w:r>
+      <w:r>
+        <w:fldChar w:fldCharType="end"/>
+      </w:r>
+      <w:r>
+        <w:t xml:space="preserve"> er ordenen fordoblet. Det har den effekt, at filtret bliver mere skarpt, men til gengæld kan man se at delayet før filtrets ønskede virkning indtræffer er fordoblet fra ca 500-1000 samples. Derfor kan man argumentere for, at det måske er fornuftigt at holde ordenen på 1000, da filtrets skarphed egentlig ikke ændres meget markant ved en fordobling af orden, og er derfor ikke det værd.</w:t>
+      </w:r>
+    </w:p>
+    <w:p>
+      <w:r>
+        <w:t xml:space="preserve">På </w:t>
+      </w:r>
+      <w:r>
+        <w:fldChar w:fldCharType="begin"/>
+      </w:r>
+      <w:r>
+        <w:instrText xml:space="preserve"> REF _Ref450824825 \h </w:instrText>
+      </w:r>
+      <w:r>
+        <w:fldChar w:fldCharType="separate"/>
+      </w:r>
+      <w:r>
+        <w:t xml:space="preserve">Figur </w:t>
+      </w:r>
+      <w:r>
+        <w:rPr>
+          <w:noProof/>
+        </w:rPr>
+        <w:t>15</w:t>
+      </w:r>
+      <w:r>
+        <w:fldChar w:fldCharType="end"/>
+      </w:r>
+      <w:r>
+        <w:t xml:space="preserve"> er pasbåndets bredde ændret fra 8-12 kHz til 10-12 kHz. Impulsresponsen viser, at filtret bliver mindre skarpt, når man sammenligner med impulsresponsen på </w:t>
+      </w:r>
+      <w:r>
+        <w:fldChar w:fldCharType="begin"/>
+      </w:r>
+      <w:r>
+        <w:instrText xml:space="preserve"> REF _Ref450824589 \h </w:instrText>
+      </w:r>
+      <w:r>
+        <w:fldChar w:fldCharType="separate"/>
+      </w:r>
+      <w:r>
+        <w:t xml:space="preserve">Figur </w:t>
+      </w:r>
+      <w:r>
+        <w:rPr>
+          <w:noProof/>
+        </w:rPr>
+        <w:t>13</w:t>
+      </w:r>
+      <w:r>
+        <w:fldChar w:fldCharType="end"/>
+      </w:r>
+      <w:r>
+        <w:t>. Af hensyn til filtrets kvalitet, er der derfor blevet besluttet at holde pasbåndenes bredde på 4 kHz.</w:t>
+      </w:r>
+    </w:p>
+    <w:p>
+      <w:pPr>
+        <w:keepNext/>
+      </w:pPr>
+      <w:r>
+        <w:rPr>
+          <w:noProof/>
+          <w:lang w:eastAsia="da-DK"/>
+        </w:rPr>
+        <w:drawing>
+          <wp:inline distT="0" distB="0" distL="0" distR="0" wp14:anchorId="65528F27" wp14:editId="2B4ABA97">
+            <wp:extent cx="6120130" cy="3326423"/>
+            <wp:effectExtent l="0" t="0" r="0" b="0"/>
+            <wp:docPr id="18" name="Billede 5"/>
+            <wp:cNvGraphicFramePr>
+              <a:graphicFrameLocks xmlns:a="http://schemas.openxmlformats.org/drawingml/2006/main" noChangeAspect="1"/>
+            </wp:cNvGraphicFramePr>
+            <a:graphic xmlns:a="http://schemas.openxmlformats.org/drawingml/2006/main">
+              <a:graphicData uri="http://schemas.openxmlformats.org/drawingml/2006/picture">
+                <pic:pic xmlns:pic="http://schemas.openxmlformats.org/drawingml/2006/picture">
+                  <pic:nvPicPr>
+                    <pic:cNvPr id="0" name="Picture 1"/>
+                    <pic:cNvPicPr>
+                      <a:picLocks noChangeAspect="1" noChangeArrowheads="1"/>
+                    </pic:cNvPicPr>
+                  </pic:nvPicPr>
+                  <pic:blipFill>
+                    <a:blip r:embed="rId19">
+                      <a:extLst>
+                        <a:ext uri="{28A0092B-C50C-407E-A947-70E740481C1C}">
+                          <a14:useLocalDpi xmlns:a14="http://schemas.microsoft.com/office/drawing/2010/main" val="0"/>
+                        </a:ext>
+                      </a:extLst>
+                    </a:blip>
+                    <a:srcRect/>
+                    <a:stretch>
+                      <a:fillRect/>
+                    </a:stretch>
+                  </pic:blipFill>
+                  <pic:spPr bwMode="auto">
+                    <a:xfrm>
+                      <a:off x="0" y="0"/>
+                      <a:ext cx="6120130" cy="3326423"/>
+                    </a:xfrm>
+                    <a:prstGeom prst="rect">
+                      <a:avLst/>
+                    </a:prstGeom>
+                    <a:noFill/>
+                    <a:ln>
+                      <a:noFill/>
+                    </a:ln>
+                  </pic:spPr>
+                </pic:pic>
+              </a:graphicData>
+            </a:graphic>
+          </wp:inline>
+        </w:drawing>
+      </w:r>
+    </w:p>
+    <w:p>
+      <w:pPr>
+        <w:pStyle w:val="Caption"/>
+      </w:pPr>
+      <w:bookmarkStart w:id="21" w:name="_Ref450824589"/>
+      <w:r>
+        <w:t xml:space="preserve">Figur </w:t>
+      </w:r>
+      <w:r>
+        <w:fldChar w:fldCharType="begin"/>
+      </w:r>
+      <w:r>
+        <w:instrText xml:space="preserve"> SEQ Figur \* ARABIC </w:instrText>
+      </w:r>
+      <w:r>
+        <w:fldChar w:fldCharType="separate"/>
+      </w:r>
+      <w:r>
+        <w:rPr>
+          <w:noProof/>
+        </w:rPr>
+        <w:t>13</w:t>
+      </w:r>
+      <w:r>
+        <w:fldChar w:fldCharType="end"/>
+      </w:r>
+      <w:bookmarkEnd w:id="21"/>
+      <w:r>
+        <w:t xml:space="preserve"> – Orden: 1000, knækfrekvenser 8000 og 12000 Hz</w:t>
+      </w:r>
+    </w:p>
+    <w:p>
+      <w:pPr>
+        <w:keepNext/>
+      </w:pPr>
+      <w:r>
+        <w:rPr>
+          <w:noProof/>
+          <w:lang w:eastAsia="da-DK"/>
+        </w:rPr>
+        <w:lastRenderedPageBreak/>
+        <w:drawing>
+          <wp:inline distT="0" distB="0" distL="0" distR="0" wp14:anchorId="6CE4EA26" wp14:editId="24F7B5F5">
+            <wp:extent cx="6120130" cy="3326130"/>
+            <wp:effectExtent l="0" t="0" r="0" b="0"/>
+            <wp:docPr id="19" name="Billede 6"/>
+            <wp:cNvGraphicFramePr>
+              <a:graphicFrameLocks xmlns:a="http://schemas.openxmlformats.org/drawingml/2006/main" noChangeAspect="1"/>
+            </wp:cNvGraphicFramePr>
+            <a:graphic xmlns:a="http://schemas.openxmlformats.org/drawingml/2006/main">
+              <a:graphicData uri="http://schemas.openxmlformats.org/drawingml/2006/picture">
+                <pic:pic xmlns:pic="http://schemas.openxmlformats.org/drawingml/2006/picture">
+                  <pic:nvPicPr>
+                    <pic:cNvPr id="0" name="Picture 2"/>
+                    <pic:cNvPicPr>
+                      <a:picLocks noChangeAspect="1" noChangeArrowheads="1"/>
+                    </pic:cNvPicPr>
+                  </pic:nvPicPr>
+                  <pic:blipFill>
+                    <a:blip r:embed="rId20">
+                      <a:extLst>
+                        <a:ext uri="{28A0092B-C50C-407E-A947-70E740481C1C}">
+                          <a14:useLocalDpi xmlns:a14="http://schemas.microsoft.com/office/drawing/2010/main" val="0"/>
+                        </a:ext>
+                      </a:extLst>
+                    </a:blip>
+                    <a:srcRect/>
+                    <a:stretch>
+                      <a:fillRect/>
+                    </a:stretch>
+                  </pic:blipFill>
+                  <pic:spPr bwMode="auto">
+                    <a:xfrm>
+                      <a:off x="0" y="0"/>
+                      <a:ext cx="6120130" cy="3326130"/>
+                    </a:xfrm>
+                    <a:prstGeom prst="rect">
+                      <a:avLst/>
+                    </a:prstGeom>
+                    <a:noFill/>
+                    <a:ln>
+                      <a:noFill/>
+                    </a:ln>
+                  </pic:spPr>
+                </pic:pic>
+              </a:graphicData>
+            </a:graphic>
+          </wp:inline>
+        </w:drawing>
+      </w:r>
+    </w:p>
+    <w:p>
+      <w:pPr>
+        <w:pStyle w:val="Caption"/>
+      </w:pPr>
+      <w:bookmarkStart w:id="22" w:name="_Ref450824672"/>
+      <w:r>
+        <w:t xml:space="preserve">Figur </w:t>
+      </w:r>
+      <w:r>
+        <w:fldChar w:fldCharType="begin"/>
+      </w:r>
+      <w:r>
+        <w:instrText xml:space="preserve"> SEQ Figur \* ARABIC </w:instrText>
+      </w:r>
+      <w:r>
+        <w:fldChar w:fldCharType="separate"/>
+      </w:r>
+      <w:r>
+        <w:rPr>
+          <w:noProof/>
+        </w:rPr>
+        <w:t>14</w:t>
+      </w:r>
+      <w:r>
+        <w:fldChar w:fldCharType="end"/>
+      </w:r>
+      <w:bookmarkEnd w:id="22"/>
+      <w:r>
+        <w:t xml:space="preserve"> - Orden: 2000, knækfrekvenser 8000 og 1</w:t>
+      </w:r>
+      <w:r>
+        <w:t>2000</w:t>
+      </w:r>
+    </w:p>
+    <w:p>
+      <w:pPr>
+        <w:keepNext/>
+      </w:pPr>
+      <w:r>
+        <w:rPr>
+          <w:noProof/>
+          <w:lang w:eastAsia="da-DK"/>
+        </w:rPr>
+        <w:drawing>
+          <wp:inline distT="0" distB="0" distL="0" distR="0" wp14:anchorId="4E0C3F1C" wp14:editId="46DDFD79">
+            <wp:extent cx="6120130" cy="3326130"/>
+            <wp:effectExtent l="0" t="0" r="0" b="0"/>
+            <wp:docPr id="20" name="Billede 7"/>
+            <wp:cNvGraphicFramePr>
+              <a:graphicFrameLocks xmlns:a="http://schemas.openxmlformats.org/drawingml/2006/main" noChangeAspect="1"/>
+            </wp:cNvGraphicFramePr>
+            <a:graphic xmlns:a="http://schemas.openxmlformats.org/drawingml/2006/main">
+              <a:graphicData uri="http://schemas.openxmlformats.org/drawingml/2006/picture">
+                <pic:pic xmlns:pic="http://schemas.openxmlformats.org/drawingml/2006/picture">
+                  <pic:nvPicPr>
+                    <pic:cNvPr id="0" name="Picture 3"/>
+                    <pic:cNvPicPr>
+                      <a:picLocks noChangeAspect="1" noChangeArrowheads="1"/>
+                    </pic:cNvPicPr>
+                  </pic:nvPicPr>
+                  <pic:blipFill>
+                    <a:blip r:embed="rId21">
+                      <a:extLst>
+                        <a:ext uri="{28A0092B-C50C-407E-A947-70E740481C1C}">
+                          <a14:useLocalDpi xmlns:a14="http://schemas.microsoft.com/office/drawing/2010/main" val="0"/>
+                        </a:ext>
+                      </a:extLst>
+                    </a:blip>
+                    <a:srcRect/>
+                    <a:stretch>
+                      <a:fillRect/>
+                    </a:stretch>
+                  </pic:blipFill>
+                  <pic:spPr bwMode="auto">
+                    <a:xfrm>
+                      <a:off x="0" y="0"/>
+                      <a:ext cx="6120130" cy="3326130"/>
+                    </a:xfrm>
+                    <a:prstGeom prst="rect">
+                      <a:avLst/>
+                    </a:prstGeom>
+                    <a:noFill/>
+                    <a:ln>
+                      <a:noFill/>
+                    </a:ln>
+                  </pic:spPr>
+                </pic:pic>
+              </a:graphicData>
+            </a:graphic>
+          </wp:inline>
+        </w:drawing>
+      </w:r>
+    </w:p>
+    <w:p>
+      <w:pPr>
+        <w:pStyle w:val="Caption"/>
+      </w:pPr>
+      <w:bookmarkStart w:id="23" w:name="_Ref450824825"/>
+      <w:r>
+        <w:t xml:space="preserve">Figur </w:t>
+      </w:r>
+      <w:r>
+        <w:fldChar w:fldCharType="begin"/>
+      </w:r>
+      <w:r>
+        <w:instrText xml:space="preserve"> SEQ Figur \* ARABIC </w:instrText>
+      </w:r>
+      <w:r>
+        <w:fldChar w:fldCharType="separate"/>
+      </w:r>
+      <w:r>
+        <w:rPr>
+          <w:noProof/>
+        </w:rPr>
+        <w:t>15</w:t>
+      </w:r>
+      <w:r>
+        <w:fldChar w:fldCharType="end"/>
+      </w:r>
+      <w:bookmarkEnd w:id="23"/>
+      <w:r>
+        <w:t xml:space="preserve"> Orden: 1000, knækfrekvenser 10000 og </w:t>
+      </w:r>
+      <w:r>
+        <w:t>12000</w:t>
+      </w:r>
+    </w:p>
+    <w:p>
+      <w:pPr>
+        <w:rPr>
+          <w:rFonts w:asciiTheme="majorHAnsi" w:eastAsiaTheme="majorEastAsia" w:hAnsiTheme="majorHAnsi" w:cstheme="majorBidi"/>
+          <w:color w:val="2E74B5" w:themeColor="accent1" w:themeShade="BF"/>
+          <w:sz w:val="32"/>
+          <w:szCs w:val="32"/>
+        </w:rPr>
+      </w:pPr>
+      <w:r>
+        <w:br w:type="page"/>
+      </w:r>
+    </w:p>
+    <w:p>
+      <w:pPr>
+        <w:pStyle w:val="Heading1"/>
+      </w:pPr>
       <w:r>
         <w:lastRenderedPageBreak/>
         <w:t>Lydmixer implementering og eksempel på brug</w:t>
       </w:r>
-      <w:bookmarkEnd w:id="22"/>
-    </w:p>
-    <w:p>
-      <w:r>
-        <w:t xml:space="preserve">Lydmixerens </w:t>
-      </w:r>
-      <w:proofErr w:type="spellStart"/>
-      <w:r>
-        <w:t>funktionaliteter</w:t>
-      </w:r>
-      <w:proofErr w:type="spellEnd"/>
-      <w:r>
-        <w:t xml:space="preserve"> er samlet som vist på figur nedenfor</w:t>
+      <w:bookmarkEnd w:id="20"/>
+    </w:p>
+    <w:p>
+      <w:r>
+        <w:t>Lydmixerens funktionaliteter er samlet som vist på figur nedenfor</w:t>
       </w:r>
     </w:p>
     <w:p>
@@ -5706,7 +6046,7 @@
                     <pic:cNvPicPr/>
                   </pic:nvPicPr>
                   <pic:blipFill>
-                    <a:blip r:embed="rId19"/>
+                    <a:blip r:embed="rId22"/>
                     <a:stretch>
                       <a:fillRect/>
                     </a:stretch>
@@ -5754,7 +6094,7 @@
                     <pic:cNvPicPr/>
                   </pic:nvPicPr>
                   <pic:blipFill>
-                    <a:blip r:embed="rId20"/>
+                    <a:blip r:embed="rId23"/>
                     <a:stretch>
                       <a:fillRect/>
                     </a:stretch>
@@ -5777,7 +6117,19 @@
     </w:p>
     <w:p>
       <w:r>
-        <w:t>Her på figur kan det ses at jeg har påført signalet noget ekko og skruet op for volumen. I linje 6 og 7 har jeg angivet en ekkotid på 0,1 (hvilket vil sige at der kommer ekko 0,1*samplefrekvensen forsinket). Amplituden på ekkoet er 0,5 gange det oprindelige. Volumen er ganget med 1,25. På nedenstående billede er der zoomet meget ind på en lille lydimpuls i et klip med en kvinde der taler. På y-aksen er amplitude og på x-aksen er samples. Det blå signal er det oprindelige signal, det røde er det mixede. Det kan ses hvordan amplituden på det mixede signal er højere, at ekkoets amplitude falder, og at ekkoet kommer omkring 4000 samples forsinket, præcis som forventet.</w:t>
+        <w:t xml:space="preserve">Her på figur kan det ses </w:t>
+      </w:r>
+      <w:r>
+        <w:t>at der er</w:t>
+      </w:r>
+      <w:r>
+        <w:t xml:space="preserve"> påført signalet noget ekko og skruet op for volumen. I linje 6 og 7 </w:t>
+      </w:r>
+      <w:r>
+        <w:t>er der</w:t>
+      </w:r>
+      <w:r>
+        <w:t xml:space="preserve"> angivet en ekkotid på 0,1 (hvilket vil sige at der kommer ekko 0,1*samplefrekvensen forsinket). Amplituden på ekkoet er 0,5 gange det oprindelige. Volumen er ganget med 1,25. På nedenstående billede er der zoomet meget ind på en lille lydimpuls i et klip med en kvinde der taler. På y-aksen er amplitude og på x-aksen er samples. Det blå signal er det oprindelige signal, det røde er det mixede. Det kan ses hvordan amplituden på det mixede signal er højere, at ekkoets amplitude falder, og at ekkoet kommer omkring 4000 samples forsinket, præcis som forventet.</w:t>
       </w:r>
     </w:p>
     <w:p>
@@ -5803,7 +6155,7 @@
                     <pic:cNvPicPr/>
                   </pic:nvPicPr>
                   <pic:blipFill>
-                    <a:blip r:embed="rId21"/>
+                    <a:blip r:embed="rId24"/>
                     <a:stretch>
                       <a:fillRect/>
                     </a:stretch>
@@ -5841,16 +6193,19 @@
     </w:p>
     <w:p>
       <w:pPr>
-        <w:pStyle w:val="Overskrift1"/>
-      </w:pPr>
-      <w:bookmarkStart w:id="23" w:name="_Toc450821524"/>
+        <w:pStyle w:val="Heading1"/>
+      </w:pPr>
+      <w:bookmarkStart w:id="24" w:name="_Toc450823526"/>
       <w:r>
         <w:lastRenderedPageBreak/>
         <w:t>Diskussion/Konklusion</w:t>
       </w:r>
-      <w:bookmarkEnd w:id="23"/>
-    </w:p>
-    <w:p/>
+      <w:bookmarkEnd w:id="24"/>
+    </w:p>
+    <w:p>
+      <w:bookmarkStart w:id="25" w:name="_GoBack"/>
+      <w:bookmarkEnd w:id="25"/>
+    </w:p>
     <w:p/>
     <w:p/>
     <w:p/>
@@ -6260,11 +6615,11 @@
     <w:name w:val="Normal"/>
     <w:qFormat/>
   </w:style>
-  <w:style w:type="paragraph" w:styleId="Overskrift1">
+  <w:style w:type="paragraph" w:styleId="Heading1">
     <w:name w:val="heading 1"/>
     <w:basedOn w:val="Normal"/>
     <w:next w:val="Normal"/>
-    <w:link w:val="Overskrift1Tegn"/>
+    <w:link w:val="Heading1Char"/>
     <w:uiPriority w:val="9"/>
     <w:qFormat/>
     <w:rsid w:val="00294168"/>
@@ -6281,11 +6636,11 @@
       <w:szCs w:val="32"/>
     </w:rPr>
   </w:style>
-  <w:style w:type="paragraph" w:styleId="Overskrift2">
+  <w:style w:type="paragraph" w:styleId="Heading2">
     <w:name w:val="heading 2"/>
     <w:basedOn w:val="Normal"/>
     <w:next w:val="Normal"/>
-    <w:link w:val="Overskrift2Tegn"/>
+    <w:link w:val="Heading2Char"/>
     <w:uiPriority w:val="9"/>
     <w:unhideWhenUsed/>
     <w:qFormat/>
@@ -6303,11 +6658,11 @@
       <w:szCs w:val="26"/>
     </w:rPr>
   </w:style>
-  <w:style w:type="paragraph" w:styleId="Overskrift3">
+  <w:style w:type="paragraph" w:styleId="Heading3">
     <w:name w:val="heading 3"/>
     <w:basedOn w:val="Normal"/>
     <w:next w:val="Normal"/>
-    <w:link w:val="Overskrift3Tegn"/>
+    <w:link w:val="Heading3Char"/>
     <w:uiPriority w:val="9"/>
     <w:unhideWhenUsed/>
     <w:qFormat/>
@@ -6325,13 +6680,13 @@
       <w:szCs w:val="24"/>
     </w:rPr>
   </w:style>
-  <w:style w:type="character" w:default="1" w:styleId="Standardskrifttypeiafsnit">
+  <w:style w:type="character" w:default="1" w:styleId="DefaultParagraphFont">
     <w:name w:val="Default Paragraph Font"/>
     <w:uiPriority w:val="1"/>
     <w:semiHidden/>
     <w:unhideWhenUsed/>
   </w:style>
-  <w:style w:type="table" w:default="1" w:styleId="Tabel-Normal">
+  <w:style w:type="table" w:default="1" w:styleId="TableNormal">
     <w:name w:val="Normal Table"/>
     <w:uiPriority w:val="99"/>
     <w:semiHidden/>
@@ -6346,15 +6701,15 @@
       </w:tblCellMar>
     </w:tblPr>
   </w:style>
-  <w:style w:type="numbering" w:default="1" w:styleId="Ingenoversigt">
+  <w:style w:type="numbering" w:default="1" w:styleId="NoList">
     <w:name w:val="No List"/>
     <w:uiPriority w:val="99"/>
     <w:semiHidden/>
     <w:unhideWhenUsed/>
   </w:style>
-  <w:style w:type="paragraph" w:styleId="Ingenafstand">
+  <w:style w:type="paragraph" w:styleId="NoSpacing">
     <w:name w:val="No Spacing"/>
-    <w:link w:val="IngenafstandTegn"/>
+    <w:link w:val="NoSpacingChar"/>
     <w:uiPriority w:val="1"/>
     <w:qFormat/>
     <w:rsid w:val="00294168"/>
@@ -6366,10 +6721,10 @@
       <w:lang w:eastAsia="da-DK"/>
     </w:rPr>
   </w:style>
-  <w:style w:type="character" w:customStyle="1" w:styleId="IngenafstandTegn">
-    <w:name w:val="Ingen afstand Tegn"/>
-    <w:basedOn w:val="Standardskrifttypeiafsnit"/>
-    <w:link w:val="Ingenafstand"/>
+  <w:style w:type="character" w:customStyle="1" w:styleId="NoSpacingChar">
+    <w:name w:val="No Spacing Char"/>
+    <w:basedOn w:val="DefaultParagraphFont"/>
+    <w:link w:val="NoSpacing"/>
     <w:uiPriority w:val="1"/>
     <w:rsid w:val="00294168"/>
     <w:rPr>
@@ -6377,10 +6732,10 @@
       <w:lang w:eastAsia="da-DK"/>
     </w:rPr>
   </w:style>
-  <w:style w:type="character" w:customStyle="1" w:styleId="Overskrift1Tegn">
-    <w:name w:val="Overskrift 1 Tegn"/>
-    <w:basedOn w:val="Standardskrifttypeiafsnit"/>
-    <w:link w:val="Overskrift1"/>
+  <w:style w:type="character" w:customStyle="1" w:styleId="Heading1Char">
+    <w:name w:val="Heading 1 Char"/>
+    <w:basedOn w:val="DefaultParagraphFont"/>
+    <w:link w:val="Heading1"/>
     <w:uiPriority w:val="9"/>
     <w:rsid w:val="00294168"/>
     <w:rPr>
@@ -6390,7 +6745,7 @@
       <w:szCs w:val="32"/>
     </w:rPr>
   </w:style>
-  <w:style w:type="paragraph" w:styleId="Billedtekst">
+  <w:style w:type="paragraph" w:styleId="Caption">
     <w:name w:val="caption"/>
     <w:basedOn w:val="Normal"/>
     <w:next w:val="Normal"/>
@@ -6409,10 +6764,10 @@
       <w:szCs w:val="18"/>
     </w:rPr>
   </w:style>
-  <w:style w:type="character" w:customStyle="1" w:styleId="Overskrift2Tegn">
-    <w:name w:val="Overskrift 2 Tegn"/>
-    <w:basedOn w:val="Standardskrifttypeiafsnit"/>
-    <w:link w:val="Overskrift2"/>
+  <w:style w:type="character" w:customStyle="1" w:styleId="Heading2Char">
+    <w:name w:val="Heading 2 Char"/>
+    <w:basedOn w:val="DefaultParagraphFont"/>
+    <w:link w:val="Heading2"/>
     <w:uiPriority w:val="9"/>
     <w:rsid w:val="001E1CEB"/>
     <w:rPr>
@@ -6422,9 +6777,9 @@
       <w:szCs w:val="26"/>
     </w:rPr>
   </w:style>
-  <w:style w:type="paragraph" w:styleId="Overskrift">
+  <w:style w:type="paragraph" w:styleId="TOCHeading">
     <w:name w:val="TOC Heading"/>
-    <w:basedOn w:val="Overskrift1"/>
+    <w:basedOn w:val="Heading1"/>
     <w:next w:val="Normal"/>
     <w:uiPriority w:val="39"/>
     <w:unhideWhenUsed/>
@@ -6437,7 +6792,7 @@
       <w:lang w:eastAsia="da-DK"/>
     </w:rPr>
   </w:style>
-  <w:style w:type="paragraph" w:styleId="Indholdsfortegnelse1">
+  <w:style w:type="paragraph" w:styleId="TOC1">
     <w:name w:val="toc 1"/>
     <w:basedOn w:val="Normal"/>
     <w:next w:val="Normal"/>
@@ -6449,7 +6804,7 @@
       <w:spacing w:after="100"/>
     </w:pPr>
   </w:style>
-  <w:style w:type="paragraph" w:styleId="Indholdsfortegnelse2">
+  <w:style w:type="paragraph" w:styleId="TOC2">
     <w:name w:val="toc 2"/>
     <w:basedOn w:val="Normal"/>
     <w:next w:val="Normal"/>
@@ -6464,7 +6819,7 @@
   </w:style>
   <w:style w:type="character" w:styleId="Hyperlink">
     <w:name w:val="Hyperlink"/>
-    <w:basedOn w:val="Standardskrifttypeiafsnit"/>
+    <w:basedOn w:val="DefaultParagraphFont"/>
     <w:uiPriority w:val="99"/>
     <w:unhideWhenUsed/>
     <w:rsid w:val="0014136D"/>
@@ -6473,10 +6828,10 @@
       <w:u w:val="single"/>
     </w:rPr>
   </w:style>
-  <w:style w:type="character" w:customStyle="1" w:styleId="Overskrift3Tegn">
-    <w:name w:val="Overskrift 3 Tegn"/>
-    <w:basedOn w:val="Standardskrifttypeiafsnit"/>
-    <w:link w:val="Overskrift3"/>
+  <w:style w:type="character" w:customStyle="1" w:styleId="Heading3Char">
+    <w:name w:val="Heading 3 Char"/>
+    <w:basedOn w:val="DefaultParagraphFont"/>
+    <w:link w:val="Heading3"/>
     <w:uiPriority w:val="9"/>
     <w:rsid w:val="00F30168"/>
     <w:rPr>
@@ -6486,7 +6841,7 @@
       <w:szCs w:val="24"/>
     </w:rPr>
   </w:style>
-  <w:style w:type="paragraph" w:styleId="Indholdsfortegnelse3">
+  <w:style w:type="paragraph" w:styleId="TOC3">
     <w:name w:val="toc 3"/>
     <w:basedOn w:val="Normal"/>
     <w:next w:val="Normal"/>
@@ -6768,7 +7123,7 @@
 </file>
 
 <file path=customXml/itemProps1.xml><?xml version="1.0" encoding="utf-8"?>
-<ds:datastoreItem xmlns:ds="http://schemas.openxmlformats.org/officeDocument/2006/customXml" ds:itemID="{35CA2389-9E3F-4CB7-ABC3-2F52D35E97A3}">
+<ds:datastoreItem xmlns:ds="http://schemas.openxmlformats.org/officeDocument/2006/customXml" ds:itemID="{DB20B195-B023-47E4-B7A9-CC09C6F0AAB6}">
   <ds:schemaRefs>
     <ds:schemaRef ds:uri="http://schemas.openxmlformats.org/officeDocument/2006/bibliography"/>
   </ds:schemaRefs>

</xml_diff>